<commit_message>
Correction to Figure 5 Horizontal line
Horizontal line in figure 5 was plotted at 0.075 due to a typo (introduced during revisions at some point). This was corrected to 0.05. A correction  request was submitted upon discovery.
</commit_message>
<xml_diff>
--- a/Harvesting-site-preparation-Manuscript.docx
+++ b/Harvesting-site-preparation-Manuscript.docx
@@ -852,10 +852,10 @@
         <w:pStyle w:val="Date"/>
       </w:pPr>
       <w:r>
-        <w:t xml:space="preserve">2022-11-14</w:t>
-      </w:r>
-    </w:p>
-    <w:bookmarkStart w:id="32" w:name="abstract"/>
+        <w:t xml:space="preserve">2024-02-22</w:t>
+      </w:r>
+    </w:p>
+    <w:bookmarkStart w:id="33" w:name="abstract"/>
     <w:p>
       <w:pPr>
         <w:pStyle w:val="Heading1"/>
@@ -934,12 +934,14 @@
       <w:pPr>
         <w:pStyle w:val="ImageCaption"/>
       </w:pPr>
+      <w:bookmarkStart w:id="32" w:name="fig:graphical-abstract"/>
+      <w:bookmarkEnd w:id="32"/>
       <w:r>
         <w:t xml:space="preserve">Figure 0.1: Simplified summary of results of the effects of harvesting, microtopographical differences, and seasonal variation on soil potential functions and community diversity and structure.</w:t>
       </w:r>
     </w:p>
-    <w:bookmarkEnd w:id="32"/>
-    <w:bookmarkStart w:id="33" w:name="introduction"/>
+    <w:bookmarkEnd w:id="33"/>
+    <w:bookmarkStart w:id="34" w:name="introduction"/>
     <w:p>
       <w:pPr>
         <w:pStyle w:val="Heading1"/>
@@ -1182,8 +1184,8 @@
         <w:t xml:space="preserve">Our study objective is to assess the impact of harvest (tree removal), alternative intensities of biomass removal, soil disturbance through site preparation and, seasonality on soil biota. First, we assessed whether five different harvesting intensities/soil disturbance levels resulted in different community compositions and functional responses. Secondly, we assessed whether the choice of micro-topographic features included in our sampling design had an influence in the interpretation of our results to the extent of altering our conclusions. Thirdly, we assessed whether the timing of our sampling was the best option for capturing the changes in temperature and moisture sensitive soil community indicators.</w:t>
       </w:r>
     </w:p>
-    <w:bookmarkEnd w:id="33"/>
-    <w:bookmarkStart w:id="43" w:name="methods"/>
+    <w:bookmarkEnd w:id="34"/>
+    <w:bookmarkStart w:id="47" w:name="methods"/>
     <w:p>
       <w:pPr>
         <w:pStyle w:val="Heading1"/>
@@ -1201,7 +1203,7 @@
         <w:t xml:space="preserve">Methods</w:t>
       </w:r>
     </w:p>
-    <w:bookmarkStart w:id="37" w:name="site-description"/>
+    <w:bookmarkStart w:id="39" w:name="site-description"/>
     <w:p>
       <w:pPr>
         <w:pStyle w:val="Heading2"/>
@@ -1257,18 +1259,18 @@
           <wp:inline>
             <wp:extent cx="2758490" cy="2844120"/>
             <wp:effectExtent b="0" l="0" r="0" t="0"/>
-            <wp:docPr descr="Figure 2.1: Visual depiction of experimental features A) Map of the Island Lake Biomass Harvest Research and Demonstration Area, modified from Kwiaton et al, (2014) Figure 2.4. For the biomass removal plots, the numbers indicate the block number and the letters indicate the harvest treatment: T = Stem Only, F = Full-tree, S = Stump removal, B = Bladed, C = Uncut Control. The location of the sites in Ontario is provided in a map in the upper left corner. B) Depiction of trench, pile and flat microtopography features." title="" id="35" name="Picture"/>
+            <wp:docPr descr="Figure 2.1: Visual depiction of experimental features A) Map of the Island Lake Biomass Harvest Research and Demonstration Area, modified from Kwiaton et al, (2014) Figure 2.4. For the biomass removal plots, the numbers indicate the block number and the letters indicate the harvest treatment: T = Stem Only, F = Full-tree, S = Stump removal, B = Bladed, C = Uncut Control. The location of the sites in Ontario is provided in a map in the upper left corner. B) Depiction of trench, pile and flat microtopography features." title="" id="36" name="Picture"/>
             <a:graphic>
               <a:graphicData uri="http://schemas.openxmlformats.org/drawingml/2006/picture">
                 <pic:pic>
                   <pic:nvPicPr>
-                    <pic:cNvPr descr="site-map-microtopography.png" id="36" name="Picture"/>
+                    <pic:cNvPr descr="site-map-microtopography.png" id="37" name="Picture"/>
                     <pic:cNvPicPr>
                       <a:picLocks noChangeArrowheads="1" noChangeAspect="1"/>
                     </pic:cNvPicPr>
                   </pic:nvPicPr>
                   <pic:blipFill>
-                    <a:blip r:embed="rId34"/>
+                    <a:blip r:embed="rId35"/>
                     <a:stretch>
                       <a:fillRect/>
                     </a:stretch>
@@ -1299,12 +1301,14 @@
       <w:pPr>
         <w:pStyle w:val="ImageCaption"/>
       </w:pPr>
+      <w:bookmarkStart w:id="38" w:name="fig:site-map"/>
+      <w:bookmarkEnd w:id="38"/>
       <w:r>
         <w:t xml:space="preserve">Figure 2.1: Visual depiction of experimental features A) Map of the Island Lake Biomass Harvest Research and Demonstration Area, modified from Kwiaton et al, (2014) Figure 2.4. For the biomass removal plots, the numbers indicate the block number and the letters indicate the harvest treatment: T = Stem Only, F = Full-tree, S = Stump removal, B = Bladed, C = Uncut Control. The location of the sites in Ontario is provided in a map in the upper left corner. B) Depiction of trench, pile and flat microtopography features.</w:t>
       </w:r>
     </w:p>
-    <w:bookmarkEnd w:id="37"/>
-    <w:bookmarkStart w:id="38" w:name="soil-sampling"/>
+    <w:bookmarkEnd w:id="39"/>
+    <w:bookmarkStart w:id="40" w:name="soil-sampling"/>
     <w:p>
       <w:pPr>
         <w:pStyle w:val="Heading2"/>
@@ -1350,8 +1354,8 @@
         <w:t xml:space="preserve">B).</w:t>
       </w:r>
     </w:p>
-    <w:bookmarkEnd w:id="38"/>
-    <w:bookmarkStart w:id="39" w:name="sample-processing"/>
+    <w:bookmarkEnd w:id="40"/>
+    <w:bookmarkStart w:id="41" w:name="sample-processing"/>
     <w:p>
       <w:pPr>
         <w:pStyle w:val="Heading2"/>
@@ -1377,8 +1381,8 @@
         <w:t xml:space="preserve">One soil core was taken for each treatment at each plot. Soil cores from all samples were split into organic and mineral fractions and homogenized separately. For comparing the biomass harvesting treatments, and for the seasonal analysis, an organic/mineral soil composite was made by combining 2.5g of both organic and mineral homogenized soils in a clean bag. For microtopography flat samples, the proportion of organic and mineral soils in the sample core were recorded before separation, and re-combined by weight in proportions matching the original proportions in the soil core to a total sample weight of 1g into a clean sample bag. Microtopography pile and trench samples did not have any distinguishable soil horizons in the top 10 cm, 1g of each soil core was sampled into a clean sample bag.</w:t>
       </w:r>
     </w:p>
-    <w:bookmarkEnd w:id="39"/>
-    <w:bookmarkStart w:id="40" w:name="enzyme-analyses"/>
+    <w:bookmarkEnd w:id="41"/>
+    <w:bookmarkStart w:id="42" w:name="enzyme-analyses"/>
     <w:p>
       <w:pPr>
         <w:pStyle w:val="Heading2"/>
@@ -1422,8 +1426,8 @@
         <w:t xml:space="preserve">.</w:t>
       </w:r>
     </w:p>
-    <w:bookmarkEnd w:id="40"/>
-    <w:bookmarkStart w:id="41" w:name="metabarcoding"/>
+    <w:bookmarkEnd w:id="42"/>
+    <w:bookmarkStart w:id="43" w:name="metabarcoding"/>
     <w:p>
       <w:pPr>
         <w:pStyle w:val="Heading2"/>
@@ -1485,8 +1489,8 @@
         <w:t xml:space="preserve"> </w:t>
       </w:r>
     </w:p>
-    <w:bookmarkEnd w:id="41"/>
-    <w:bookmarkStart w:id="42" w:name="statistical-analysis"/>
+    <w:bookmarkEnd w:id="43"/>
+    <w:bookmarkStart w:id="46" w:name="statistical-analysis"/>
     <w:p>
       <w:pPr>
         <w:pStyle w:val="Heading2"/>
@@ -1586,6 +1590,8 @@
       <w:pPr>
         <w:pStyle w:val="TableCaption"/>
       </w:pPr>
+      <w:bookmarkStart w:id="44" w:name="tab:harvest-ortho"/>
+      <w:bookmarkEnd w:id="44"/>
       <w:r>
         <w:t xml:space="preserve">Table 2.1: Orthogonal contrasts used to test effects of harvest intensity.</w:t>
       </w:r>
@@ -1595,6 +1601,7 @@
         <w:tblStyle w:val="Table"/>
         <w:tblW w:type="pct" w:w="5000"/>
         <w:tblLook w:firstRow="1" w:lastRow="0" w:firstColumn="0" w:lastColumn="0" w:noHBand="0" w:noVBand="0" w:val="0020"/>
+        <w:jc w:val="start"/>
         <w:tblCaption w:val="Table 2.1: Orthogonal contrasts used to test effects of harvest intensity."/>
       </w:tblPr>
       <w:tblGrid>
@@ -1801,6 +1808,8 @@
       <w:pPr>
         <w:pStyle w:val="TableCaption"/>
       </w:pPr>
+      <w:bookmarkStart w:id="45" w:name="tab:topo-ortho"/>
+      <w:bookmarkEnd w:id="45"/>
       <w:r>
         <w:t xml:space="preserve">Table 2.2: Orthogonal contrasts used to test differences between micro-topographic features.</w:t>
       </w:r>
@@ -1810,6 +1819,7 @@
         <w:tblStyle w:val="Table"/>
         <w:tblW w:type="pct" w:w="5000"/>
         <w:tblLook w:firstRow="1" w:lastRow="0" w:firstColumn="0" w:lastColumn="0" w:noHBand="0" w:noVBand="0" w:val="0020"/>
+        <w:jc w:val="start"/>
         <w:tblCaption w:val="Table 2.2: Orthogonal contrasts used to test differences between micro-topographic features."/>
       </w:tblPr>
       <w:tblGrid>
@@ -2032,9 +2042,9 @@
         <w:t xml:space="preserve">. For seasonal analyses, sites were clustered using Ward’s agglomerative hierarchical clustering.</w:t>
       </w:r>
     </w:p>
-    <w:bookmarkEnd w:id="42"/>
-    <w:bookmarkEnd w:id="43"/>
-    <w:bookmarkStart w:id="83" w:name="results"/>
+    <w:bookmarkEnd w:id="46"/>
+    <w:bookmarkEnd w:id="47"/>
+    <w:bookmarkStart w:id="97" w:name="results"/>
     <w:p>
       <w:pPr>
         <w:pStyle w:val="Heading1"/>
@@ -2052,7 +2062,7 @@
         <w:t xml:space="preserve">Results</w:t>
       </w:r>
     </w:p>
-    <w:bookmarkStart w:id="59" w:name="harvest-intensity"/>
+    <w:bookmarkStart w:id="67" w:name="harvest-intensity"/>
     <w:p>
       <w:pPr>
         <w:pStyle w:val="Heading2"/>
@@ -2070,7 +2080,7 @@
         <w:t xml:space="preserve">Harvest Intensity</w:t>
       </w:r>
     </w:p>
-    <w:bookmarkStart w:id="47" w:name="enzyme-activity"/>
+    <w:bookmarkStart w:id="52" w:name="enzyme-activity"/>
     <w:p>
       <w:pPr>
         <w:pStyle w:val="Heading3"/>
@@ -2097,18 +2107,18 @@
           <wp:inline>
             <wp:extent cx="5943600" cy="2971800"/>
             <wp:effectExtent b="0" l="0" r="0" t="0"/>
-            <wp:docPr descr="Figure 3.1: Difference in enzyme activity based on orthogonal contrasts defined in Table 2.1 (TR = clearcut tree removal, FFR = forest floor removal, BGBR = below-ground biomass removal, BRt = biomass retention). Significance is indicated with colour (light grey are not significant at p &lt;0.05) and shape (triangles are significant at p &lt; 0.05 and circles are not significant at p &lt; 0.05). Values higher than zero indicate there was an increase in activity from the treatment, values lower than zero indicate there was a decrease in activity from the treatment." title="" id="45" name="Picture"/>
+            <wp:docPr descr="Figure 3.1: Difference in enzyme activity based on orthogonal contrasts defined in Table 2.1 (TR = clearcut tree removal, FFR = forest floor removal, BGBR = below-ground biomass removal, BRt = biomass retention). Significance is indicated with colour (light grey are not significant at p &lt;0.05) and shape (triangles are significant at p &lt; 0.05 and circles are not significant at p &lt; 0.05). Values higher than zero indicate there was an increase in activity from the treatment, values lower than zero indicate there was a decrease in activity from the treatment." title="" id="49" name="Picture"/>
             <a:graphic>
               <a:graphicData uri="http://schemas.openxmlformats.org/drawingml/2006/picture">
                 <pic:pic>
                   <pic:nvPicPr>
-                    <pic:cNvPr descr="Harvesting-site-preparation-Manuscript_files/figure-docx/intensity-enzymes-1.png" id="46" name="Picture"/>
+                    <pic:cNvPr descr="Harvesting-site-preparation-Manuscript_files/figure-docx/intensity-enzymes-1.png" id="50" name="Picture"/>
                     <pic:cNvPicPr>
                       <a:picLocks noChangeArrowheads="1" noChangeAspect="1"/>
                     </pic:cNvPicPr>
                   </pic:nvPicPr>
                   <pic:blipFill>
-                    <a:blip r:embed="rId44"/>
+                    <a:blip r:embed="rId48"/>
                     <a:stretch>
                       <a:fillRect/>
                     </a:stretch>
@@ -2139,6 +2149,8 @@
       <w:pPr>
         <w:pStyle w:val="ImageCaption"/>
       </w:pPr>
+      <w:bookmarkStart w:id="51" w:name="fig:intensity-enzymes"/>
+      <w:bookmarkEnd w:id="51"/>
       <w:r>
         <w:t xml:space="preserve">Figure 3.1: Difference in enzyme activity based on orthogonal contrasts defined in Table</w:t>
       </w:r>
@@ -2172,8 +2184,8 @@
         <w:t xml:space="preserve">).</w:t>
       </w:r>
     </w:p>
-    <w:bookmarkEnd w:id="47"/>
-    <w:bookmarkStart w:id="57" w:name="diversity-and-community-structure"/>
+    <w:bookmarkEnd w:id="52"/>
+    <w:bookmarkStart w:id="65" w:name="diversity-and-community-structure"/>
     <w:p>
       <w:pPr>
         <w:pStyle w:val="Heading3"/>
@@ -2200,18 +2212,18 @@
           <wp:inline>
             <wp:extent cx="5943600" cy="5200650"/>
             <wp:effectExtent b="0" l="0" r="0" t="0"/>
-            <wp:docPr descr="Figure 3.2: Difference in diversity (ESV richness, inverse Simpsons or Shannon) based on orthogonal contrasts defined in Table 2.1 (TR = clearcut tree removal, FFR = forest floor removal, BGBR = below-ground biomass removal, BRt = biomass retention). Significance is indicated with colour (light grey are not significant at p &lt;0.05) and shape (triangles are significant at p &lt; 0.05 and circles are not significant at p &lt; 0.05). Values higher than zero indicate there was an increase in diversity from the treatment, values lower than zero indicate there was a decrease in diversity from the treatment." title="" id="49" name="Picture"/>
+            <wp:docPr descr="Figure 3.2: Difference in diversity (ESV richness, inverse Simpsons or Shannon) based on orthogonal contrasts defined in Table 2.1 (TR = clearcut tree removal, FFR = forest floor removal, BGBR = below-ground biomass removal, BRt = biomass retention). Significance is indicated with colour (light grey are not significant at p &lt;0.05) and shape (triangles are significant at p &lt; 0.05 and circles are not significant at p &lt; 0.05). Values higher than zero indicate there was an increase in diversity from the treatment, values lower than zero indicate there was a decrease in diversity from the treatment." title="" id="54" name="Picture"/>
             <a:graphic>
               <a:graphicData uri="http://schemas.openxmlformats.org/drawingml/2006/picture">
                 <pic:pic>
                   <pic:nvPicPr>
-                    <pic:cNvPr descr="Harvesting-site-preparation-Manuscript_files/figure-docx/alpha-diversity-1.png" id="50" name="Picture"/>
+                    <pic:cNvPr descr="Harvesting-site-preparation-Manuscript_files/figure-docx/alpha-diversity-1.png" id="55" name="Picture"/>
                     <pic:cNvPicPr>
                       <a:picLocks noChangeArrowheads="1" noChangeAspect="1"/>
                     </pic:cNvPicPr>
                   </pic:nvPicPr>
                   <pic:blipFill>
-                    <a:blip r:embed="rId48"/>
+                    <a:blip r:embed="rId53"/>
                     <a:stretch>
                       <a:fillRect/>
                     </a:stretch>
@@ -2242,6 +2254,8 @@
       <w:pPr>
         <w:pStyle w:val="ImageCaption"/>
       </w:pPr>
+      <w:bookmarkStart w:id="56" w:name="fig:alpha-diversity"/>
+      <w:bookmarkEnd w:id="56"/>
       <w:r>
         <w:t xml:space="preserve">Figure 3.2: Difference in diversity (ESV richness, inverse Simpsons or Shannon) based on orthogonal contrasts defined in Table</w:t>
       </w:r>
@@ -2284,18 +2298,18 @@
           <wp:inline>
             <wp:extent cx="5544151" cy="3696101"/>
             <wp:effectExtent b="0" l="0" r="0" t="0"/>
-            <wp:docPr descr="Figure 3.3: Results of community structure PERMANOVA tests performed with the orthogonal contrasts described in Table 2.1 (TR = clearcut tree removal, FFR = forest floor removal, BGBR = below-ground biomass removal, BRt = biomass retention). The variance explained by each comparison (R2) is shown on the x axis, and the probability of the effect is shown on the y axis (Pr (&gt;F)). A black line is used to display p = 0.05." title="" id="52" name="Picture"/>
+            <wp:docPr descr="Figure 3.3: Results of community structure PERMANOVA tests performed with the orthogonal contrasts described in Table 2.1 (TR = clearcut tree removal, FFR = forest floor removal, BGBR = below-ground biomass removal, BRt = biomass retention). The variance explained by each comparison (R2) is shown on the x axis, and the probability of the effect is shown on the y axis (Pr (&gt;F)). A black line is used to display p = 0.05." title="" id="58" name="Picture"/>
             <a:graphic>
               <a:graphicData uri="http://schemas.openxmlformats.org/drawingml/2006/picture">
                 <pic:pic>
                   <pic:nvPicPr>
-                    <pic:cNvPr descr="Harvesting-site-preparation-Manuscript_files/figure-docx/CODA-adonis-plot-1-1.png" id="53" name="Picture"/>
+                    <pic:cNvPr descr="Harvesting-site-preparation-Manuscript_files/figure-docx/CODA-adonis-plot-1-1.png" id="59" name="Picture"/>
                     <pic:cNvPicPr>
                       <a:picLocks noChangeArrowheads="1" noChangeAspect="1"/>
                     </pic:cNvPicPr>
                   </pic:nvPicPr>
                   <pic:blipFill>
-                    <a:blip r:embed="rId51"/>
+                    <a:blip r:embed="rId57"/>
                     <a:stretch>
                       <a:fillRect/>
                     </a:stretch>
@@ -2326,6 +2340,8 @@
       <w:pPr>
         <w:pStyle w:val="ImageCaption"/>
       </w:pPr>
+      <w:bookmarkStart w:id="60" w:name="fig:CODA-adonis-plot-1"/>
+      <w:bookmarkEnd w:id="60"/>
       <w:r>
         <w:t xml:space="preserve">Figure 3.3: Results of community structure PERMANOVA tests performed with the orthogonal contrasts described in Table</w:t>
       </w:r>
@@ -2360,18 +2376,18 @@
           <wp:inline>
             <wp:extent cx="5544151" cy="4620126"/>
             <wp:effectExtent b="0" l="0" r="0" t="0"/>
-            <wp:docPr descr="Figure 3.4: Results of betadispersion tests comparing community structures of the different harvesting treatments. The betadispersion of each treatment is shown on the y axis, and the treatment is shown along the x axis. Significant contrast tests as outlined in Table 2.1 (TR = clearcut tree removal, FFR = forest floor removal, BGBR = below-ground biomass removal, BRt = biomass retention) are indicated along the top of the figure with lines and symbols designating test significance (* = p &lt; 0.05, ** = p &lt; 0.01, *** = p &lt; 0.001)." title="" id="55" name="Picture"/>
+            <wp:docPr descr="Figure 3.4: Results of betadispersion tests comparing community structures of the different harvesting treatments. The betadispersion of each treatment is shown on the y axis, and the treatment is shown along the x axis. Significant contrast tests as outlined in Table 2.1 (TR = clearcut tree removal, FFR = forest floor removal, BGBR = below-ground biomass removal, BRt = biomass retention) are indicated along the top of the figure with lines and symbols designating test significance (* = p &lt; 0.05, ** = p &lt; 0.01, *** = p &lt; 0.001)." title="" id="62" name="Picture"/>
             <a:graphic>
               <a:graphicData uri="http://schemas.openxmlformats.org/drawingml/2006/picture">
                 <pic:pic>
                   <pic:nvPicPr>
-                    <pic:cNvPr descr="Harvesting-site-preparation-Manuscript_files/figure-docx/CODA-bd-plot-1-1.png" id="56" name="Picture"/>
+                    <pic:cNvPr descr="Harvesting-site-preparation-Manuscript_files/figure-docx/CODA-bd-plot-1-1.png" id="63" name="Picture"/>
                     <pic:cNvPicPr>
                       <a:picLocks noChangeArrowheads="1" noChangeAspect="1"/>
                     </pic:cNvPicPr>
                   </pic:nvPicPr>
                   <pic:blipFill>
-                    <a:blip r:embed="rId54"/>
+                    <a:blip r:embed="rId61"/>
                     <a:stretch>
                       <a:fillRect/>
                     </a:stretch>
@@ -2402,6 +2418,8 @@
       <w:pPr>
         <w:pStyle w:val="ImageCaption"/>
       </w:pPr>
+      <w:bookmarkStart w:id="64" w:name="fig:CODA-bd-plot-1"/>
+      <w:bookmarkEnd w:id="64"/>
       <w:r>
         <w:t xml:space="preserve">Figure 3.4: Results of betadispersion tests comparing community structures of the different harvesting treatments. The betadispersion of each treatment is shown on the y axis, and the treatment is shown along the x axis. Significant contrast tests as outlined in Table</w:t>
       </w:r>
@@ -2444,8 +2462,8 @@
         <w:t xml:space="preserve">, Supplemental Materials 2.1.2, 2.1.3). The average compositional structure and betadispersion of the unharvested forest was also significantly different from that of the treatments with tree removal, and PCA of community structures showed visually distinct clusters of treatments. The amount of variance explained by harvesting treatments, generally less than 0.15, in each of the communities assessed was due to differences in within-group variation and between group variation.</w:t>
       </w:r>
     </w:p>
-    <w:bookmarkEnd w:id="57"/>
-    <w:bookmarkStart w:id="58" w:name="taxonomic-responses"/>
+    <w:bookmarkEnd w:id="65"/>
+    <w:bookmarkStart w:id="66" w:name="taxonomic-responses"/>
     <w:p>
       <w:pPr>
         <w:pStyle w:val="Heading3"/>
@@ -2855,9 +2873,9 @@
         <w:t xml:space="preserve">) had higher compositional dominance after forest floor removal.</w:t>
       </w:r>
     </w:p>
-    <w:bookmarkEnd w:id="58"/>
-    <w:bookmarkEnd w:id="59"/>
-    <w:bookmarkStart w:id="71" w:name="micro-topographic-differences"/>
+    <w:bookmarkEnd w:id="66"/>
+    <w:bookmarkEnd w:id="67"/>
+    <w:bookmarkStart w:id="82" w:name="micro-topographic-differences"/>
     <w:p>
       <w:pPr>
         <w:pStyle w:val="Heading2"/>
@@ -2875,7 +2893,7 @@
         <w:t xml:space="preserve">Micro-topographic differences</w:t>
       </w:r>
     </w:p>
-    <w:bookmarkStart w:id="69" w:name="diversity-and-community-structure-1"/>
+    <w:bookmarkStart w:id="80" w:name="diversity-and-community-structure-1"/>
     <w:p>
       <w:pPr>
         <w:pStyle w:val="Heading3"/>
@@ -2902,18 +2920,18 @@
           <wp:inline>
             <wp:extent cx="5943600" cy="5200650"/>
             <wp:effectExtent b="0" l="0" r="0" t="0"/>
-            <wp:docPr descr="Figure 3.5: Orthogonal contrasts between microtopography features as described in Table 2.2 (T.B = Trench vs Bladed, T.PF = Trench vs Piles and Flats, P.F = Piles vs Flats). Significance is indicated with colour (light grey are not significant at p &lt;0.05) and shape (triangles are significant at p &lt; 0.05 and circles are not significant at p &lt; 0.05). Values lower than zero indicate the first term in the contrast is lower in diversity, values higher than zero indicate the first term in the contrast has higher diversity as an effect." title="" id="61" name="Picture"/>
+            <wp:docPr descr="Figure 3.5: Orthogonal contrasts between microtopography features as described in Table 2.2 (T.B = Trench vs Bladed, T.PF = Trench vs Piles and Flats, P.F = Piles vs Flats). Significance is indicated with colour (light grey are not significant at p &lt;0.05) and shape (triangles are significant at p &lt; 0.05 and circles are not significant at p &lt; 0.05). Values lower than zero indicate the first term in the contrast is lower in diversity, values higher than zero indicate the first term in the contrast has higher diversity as an effect." title="" id="69" name="Picture"/>
             <a:graphic>
               <a:graphicData uri="http://schemas.openxmlformats.org/drawingml/2006/picture">
                 <pic:pic>
                   <pic:nvPicPr>
-                    <pic:cNvPr descr="Harvesting-site-preparation-Manuscript_files/figure-docx/Microtopography-diversity-1.png" id="62" name="Picture"/>
+                    <pic:cNvPr descr="Harvesting-site-preparation-Manuscript_files/figure-docx/Microtopography-diversity-1.png" id="70" name="Picture"/>
                     <pic:cNvPicPr>
                       <a:picLocks noChangeArrowheads="1" noChangeAspect="1"/>
                     </pic:cNvPicPr>
                   </pic:nvPicPr>
                   <pic:blipFill>
-                    <a:blip r:embed="rId60"/>
+                    <a:blip r:embed="rId68"/>
                     <a:stretch>
                       <a:fillRect/>
                     </a:stretch>
@@ -2944,6 +2962,8 @@
       <w:pPr>
         <w:pStyle w:val="ImageCaption"/>
       </w:pPr>
+      <w:bookmarkStart w:id="71" w:name="fig:Microtopography-diversity"/>
+      <w:bookmarkEnd w:id="71"/>
       <w:r>
         <w:t xml:space="preserve">Figure 3.5: Orthogonal contrasts between microtopography features as described in Table</w:t>
       </w:r>
@@ -2986,18 +3006,18 @@
           <wp:inline>
             <wp:extent cx="5943600" cy="2971800"/>
             <wp:effectExtent b="0" l="0" r="0" t="0"/>
-            <wp:docPr descr="Figure 3.6: Principal Components Analysis of metabarcoding compositional community structure for a) Bacterial 16S, b) Fungal ITS, c) Arthropod F230 d) Eukaryotic 18S. Bladed sites are displayed in maroon as downward facing triangles, Flats are displayed in green with upwards facing triangles, piles are displayed in brown as + symbols, trench communities are displayed as tan circles. Hulls encompass all the observed communities of each microsite type." title="" id="64" name="Picture"/>
+            <wp:docPr descr="Figure 3.6: Principal Components Analysis of metabarcoding compositional community structure for a) Bacterial 16S, b) Fungal ITS, c) Arthropod F230 d) Eukaryotic 18S. Bladed sites are displayed in maroon as downward facing triangles, Flats are displayed in green with upwards facing triangles, piles are displayed in brown as + symbols, trench communities are displayed as tan circles. Hulls encompass all the observed communities of each microsite type." title="" id="73" name="Picture"/>
             <a:graphic>
               <a:graphicData uri="http://schemas.openxmlformats.org/drawingml/2006/picture">
                 <pic:pic>
                   <pic:nvPicPr>
-                    <pic:cNvPr descr="Harvesting-site-preparation-Manuscript_files/figure-docx/PCA-topo-1.png" id="65" name="Picture"/>
+                    <pic:cNvPr descr="Harvesting-site-preparation-Manuscript_files/figure-docx/PCA-topo-1.png" id="74" name="Picture"/>
                     <pic:cNvPicPr>
                       <a:picLocks noChangeArrowheads="1" noChangeAspect="1"/>
                     </pic:cNvPicPr>
                   </pic:nvPicPr>
                   <pic:blipFill>
-                    <a:blip r:embed="rId63"/>
+                    <a:blip r:embed="rId72"/>
                     <a:stretch>
                       <a:fillRect/>
                     </a:stretch>
@@ -3028,6 +3048,8 @@
       <w:pPr>
         <w:pStyle w:val="ImageCaption"/>
       </w:pPr>
+      <w:bookmarkStart w:id="75" w:name="fig:PCA-topo"/>
+      <w:bookmarkEnd w:id="75"/>
       <w:r>
         <w:t xml:space="preserve">Figure 3.6: Principal Components Analysis of metabarcoding compositional community structure for a) Bacterial 16S, b) Fungal ITS, c) Arthropod F230 d) Eukaryotic 18S. Bladed sites are displayed in maroon as downward facing triangles, Flats are displayed in green with upwards facing triangles, piles are displayed in brown as + symbols, trench communities are displayed as tan circles. Hulls encompass all the observed communities of each microsite type.</w:t>
       </w:r>
@@ -3041,18 +3063,18 @@
           <wp:inline>
             <wp:extent cx="5544151" cy="3696101"/>
             <wp:effectExtent b="0" l="0" r="0" t="0"/>
-            <wp:docPr descr="Figure 3.7: Results of orthogonal PERMANOVA tests comparing community structures of the different microtopography features and Bladed sites,orthogonal contrasts are outlined in Table 2.2. The variance explained by each comparison (R2) is shown on the x axis, and the probability of the effect is along the y axis (Pr (&gt;F)). A black line is used to display p = 0.05." title="" id="67" name="Picture"/>
+            <wp:docPr descr="Figure 3.7: Results of orthogonal PERMANOVA tests comparing community structures of the different microtopography features and Bladed sites,orthogonal contrasts are outlined in Table 2.2. The variance explained by each comparison (R2) is shown on the x axis, and the probability of the effect is along the y axis (Pr (&gt;F)). A black line is used to display p = 0.05." title="" id="77" name="Picture"/>
             <a:graphic>
               <a:graphicData uri="http://schemas.openxmlformats.org/drawingml/2006/picture">
                 <pic:pic>
                   <pic:nvPicPr>
-                    <pic:cNvPr descr="Harvesting-site-preparation-Manuscript_files/figure-docx/CODA-adonis-plot-3-1.png" id="68" name="Picture"/>
+                    <pic:cNvPr descr="Harvesting-site-preparation-Manuscript_files/figure-docx/CODA-adonis-plot-3-1.png" id="78" name="Picture"/>
                     <pic:cNvPicPr>
                       <a:picLocks noChangeArrowheads="1" noChangeAspect="1"/>
                     </pic:cNvPicPr>
                   </pic:nvPicPr>
                   <pic:blipFill>
-                    <a:blip r:embed="rId66"/>
+                    <a:blip r:embed="rId76"/>
                     <a:stretch>
                       <a:fillRect/>
                     </a:stretch>
@@ -3083,6 +3105,8 @@
       <w:pPr>
         <w:pStyle w:val="ImageCaption"/>
       </w:pPr>
+      <w:bookmarkStart w:id="79" w:name="fig:CODA-adonis-plot-3"/>
+      <w:bookmarkEnd w:id="79"/>
       <w:r>
         <w:t xml:space="preserve">Figure 3.7: Results of orthogonal PERMANOVA tests comparing community structures of the different microtopography features and Bladed sites,orthogonal contrasts are outlined in Table</w:t>
       </w:r>
@@ -3139,8 +3163,8 @@
         <w:t xml:space="preserve">). The smallest amount of explained variance was associated with the arthropod (F230) community. Much of the difference in variance in these communities was due to differences in average community composition, but some of the difference in arthropod (F230) and eukaryotic (18S) communities was attributed to lower betadispersion in trench and bladed features (Supplemental Materials 2.2.2).</w:t>
       </w:r>
     </w:p>
-    <w:bookmarkEnd w:id="69"/>
-    <w:bookmarkStart w:id="70" w:name="taxonomic-responses-1"/>
+    <w:bookmarkEnd w:id="80"/>
+    <w:bookmarkStart w:id="81" w:name="taxonomic-responses-1"/>
     <w:p>
       <w:pPr>
         <w:pStyle w:val="Heading3"/>
@@ -3322,9 +3346,9 @@
         <w:t xml:space="preserve">.</w:t>
       </w:r>
     </w:p>
-    <w:bookmarkEnd w:id="70"/>
-    <w:bookmarkEnd w:id="71"/>
-    <w:bookmarkStart w:id="82" w:name="seasonal-patterns"/>
+    <w:bookmarkEnd w:id="81"/>
+    <w:bookmarkEnd w:id="82"/>
+    <w:bookmarkStart w:id="96" w:name="seasonal-patterns"/>
     <w:p>
       <w:pPr>
         <w:pStyle w:val="Heading2"/>
@@ -3342,7 +3366,7 @@
         <w:t xml:space="preserve">Seasonal Patterns</w:t>
       </w:r>
     </w:p>
-    <w:bookmarkStart w:id="81" w:name="diversity-and-community-structure-2"/>
+    <w:bookmarkStart w:id="95" w:name="diversity-and-community-structure-2"/>
     <w:p>
       <w:pPr>
         <w:pStyle w:val="Heading3"/>
@@ -3369,18 +3393,18 @@
           <wp:inline>
             <wp:extent cx="5943600" cy="5200650"/>
             <wp:effectExtent b="0" l="0" r="0" t="0"/>
-            <wp:docPr descr="Figure 3.8: Diversity (Shannon, Inverse Simpsons, and ESV richness) for each metabarcode target (Bacterial 16S and Fungal ITS2) across three months of sampling for full tree and unharvested treatments. Unharvested is shown in green, and full tree is displayed in blue." title="" id="73" name="Picture"/>
+            <wp:docPr descr="Figure 3.8: Diversity (Shannon, Inverse Simpsons, and ESV richness) for each metabarcode target (Bacterial 16S and Fungal ITS2) across three months of sampling for full tree and unharvested treatments. Unharvested is shown in green, and full tree is displayed in blue." title="" id="84" name="Picture"/>
             <a:graphic>
               <a:graphicData uri="http://schemas.openxmlformats.org/drawingml/2006/picture">
                 <pic:pic>
                   <pic:nvPicPr>
-                    <pic:cNvPr descr="Harvesting-site-preparation-Manuscript_files/figure-docx/alpha-diversity-2-1.png" id="74" name="Picture"/>
+                    <pic:cNvPr descr="Harvesting-site-preparation-Manuscript_files/figure-docx/alpha-diversity-2-1.png" id="85" name="Picture"/>
                     <pic:cNvPicPr>
                       <a:picLocks noChangeArrowheads="1" noChangeAspect="1"/>
                     </pic:cNvPicPr>
                   </pic:nvPicPr>
                   <pic:blipFill>
-                    <a:blip r:embed="rId72"/>
+                    <a:blip r:embed="rId83"/>
                     <a:stretch>
                       <a:fillRect/>
                     </a:stretch>
@@ -3411,6 +3435,8 @@
       <w:pPr>
         <w:pStyle w:val="ImageCaption"/>
       </w:pPr>
+      <w:bookmarkStart w:id="86" w:name="fig:alpha-diversity-2"/>
+      <w:bookmarkEnd w:id="86"/>
       <w:r>
         <w:t xml:space="preserve">Figure 3.8: Diversity (Shannon, Inverse Simpsons, and ESV richness) for each metabarcode target (Bacterial 16S and Fungal ITS2) across three months of sampling for full tree and unharvested treatments. Unharvested is shown in green, and full tree is displayed in blue.</w:t>
       </w:r>
@@ -3441,18 +3467,18 @@
           <wp:inline>
             <wp:extent cx="5943600" cy="5943600"/>
             <wp:effectExtent b="0" l="0" r="0" t="0"/>
-            <wp:docPr descr="Figure 3.9: Results of PERMANOVA tests comparing community structures of months (J = June, A = August, O = October) within full tree and unharvested treatments. A) Results of interaction of months and harvest treatments. B) Results of pairwise comparisons. The variance explained by each comparison or model parameter (R2) is shown on the x axis, and the probability of the effect is along the y axis (Pr (&gt;F)). A black line is used to represent p = 0.05." title="" id="76" name="Picture"/>
+            <wp:docPr descr="Figure 3.9: Results of PERMANOVA tests comparing community structures of months (J = June, A = August, O = October) within full tree and unharvested treatments. A) Results of interaction of months and harvest treatments. B) Results of pairwise comparisons. The variance explained by each comparison or model parameter (R2) is shown on the x axis, and the probability of the effect is along the y axis (Pr (&gt;F)). A black line is used to represent p = 0.05." title="" id="88" name="Picture"/>
             <a:graphic>
               <a:graphicData uri="http://schemas.openxmlformats.org/drawingml/2006/picture">
                 <pic:pic>
                   <pic:nvPicPr>
-                    <pic:cNvPr descr="Harvesting-site-preparation-Manuscript_files/figure-docx/CODA-adonis-plot-2-1.png" id="77" name="Picture"/>
+                    <pic:cNvPr descr="Harvesting-site-preparation-Manuscript_files/figure-docx/CODA-adonis-plot-2-1.png" id="89" name="Picture"/>
                     <pic:cNvPicPr>
                       <a:picLocks noChangeArrowheads="1" noChangeAspect="1"/>
                     </pic:cNvPicPr>
                   </pic:nvPicPr>
                   <pic:blipFill>
-                    <a:blip r:embed="rId75"/>
+                    <a:blip r:embed="rId87"/>
                     <a:stretch>
                       <a:fillRect/>
                     </a:stretch>
@@ -3483,6 +3509,8 @@
       <w:pPr>
         <w:pStyle w:val="ImageCaption"/>
       </w:pPr>
+      <w:bookmarkStart w:id="90" w:name="fig:CODA-adonis-plot-2"/>
+      <w:bookmarkEnd w:id="90"/>
       <w:r>
         <w:t xml:space="preserve">Figure 3.9: Results of PERMANOVA tests comparing community structures of months (J = June, A = August, O = October) within full tree and unharvested treatments. A) Results of interaction of months and harvest treatments. B) Results of pairwise comparisons. The variance explained by each comparison or model parameter (R</w:t>
       </w:r>
@@ -3505,18 +3533,18 @@
           <wp:inline>
             <wp:extent cx="5943600" cy="2971800"/>
             <wp:effectExtent b="0" l="0" r="0" t="0"/>
-            <wp:docPr descr="Figure 3.10: Results of pairwise betadispersion tests comparing community structures of months within full tree and unharvested treatments. The betadispersion of each treatment (R2) is shown on the y axis, and the treatment is shown along the x-axis. Significant contrasts are indicated at the top of the graph with colour to indicate whether they are harvested or unharvested and significance levels supplied symbolically (* = p &lt; 0.05, ** = p &lt; 0.01, *** = p &lt; 0.001)." title="" id="79" name="Picture"/>
+            <wp:docPr descr="Figure 3.10: Results of pairwise betadispersion tests comparing community structures of months within full tree and unharvested treatments. The betadispersion of each treatment (R2) is shown on the y axis, and the treatment is shown along the x-axis. Significant contrasts are indicated at the top of the graph with colour to indicate whether they are harvested or unharvested and significance levels supplied symbolically (* = p &lt; 0.05, ** = p &lt; 0.01, *** = p &lt; 0.001)." title="" id="92" name="Picture"/>
             <a:graphic>
               <a:graphicData uri="http://schemas.openxmlformats.org/drawingml/2006/picture">
                 <pic:pic>
                   <pic:nvPicPr>
-                    <pic:cNvPr descr="Harvesting-site-preparation-Manuscript_files/figure-docx/CODA-bd-plot-2-1.png" id="80" name="Picture"/>
+                    <pic:cNvPr descr="Harvesting-site-preparation-Manuscript_files/figure-docx/CODA-bd-plot-2-1.png" id="93" name="Picture"/>
                     <pic:cNvPicPr>
                       <a:picLocks noChangeArrowheads="1" noChangeAspect="1"/>
                     </pic:cNvPicPr>
                   </pic:nvPicPr>
                   <pic:blipFill>
-                    <a:blip r:embed="rId78"/>
+                    <a:blip r:embed="rId91"/>
                     <a:stretch>
                       <a:fillRect/>
                     </a:stretch>
@@ -3547,6 +3575,8 @@
       <w:pPr>
         <w:pStyle w:val="ImageCaption"/>
       </w:pPr>
+      <w:bookmarkStart w:id="94" w:name="fig:CODA-bd-plot-2"/>
+      <w:bookmarkEnd w:id="94"/>
       <w:r>
         <w:t xml:space="preserve">Figure 3.10: Results of pairwise betadispersion tests comparing community structures of months within full tree and unharvested treatments. The betadispersion of each treatment (R</w:t>
       </w:r>
@@ -3626,10 +3656,10 @@
         <w:t xml:space="preserve">While there were some seasonal differences in response between the full tree and unharvested control treatments for bacteria, the patterns in the fungal (ITS), arthropod (F230) and Eukaryotic (18S) communities were less clear, with marginal statistical significance (larger p-values). While some bacterial (16S) ESVs had decreases or increases consistent across most samples from given months, fungal (ITS), arthropod (F230) and Eukaryotic (18S) compositional abundance were less consistent, and resulted less clear seasonal separation when using hierarchical clustering (i.e., June, August and October often fell into the same clusters). In general, changes to seasonal trends were small. There were no ESVs from any of the metabarcode groups that had consistently significant changes across the seasons (Supplemental Materials 2.3.4).</w:t>
       </w:r>
     </w:p>
-    <w:bookmarkEnd w:id="81"/>
-    <w:bookmarkEnd w:id="82"/>
-    <w:bookmarkEnd w:id="83"/>
-    <w:bookmarkStart w:id="89" w:name="discussion"/>
+    <w:bookmarkEnd w:id="95"/>
+    <w:bookmarkEnd w:id="96"/>
+    <w:bookmarkEnd w:id="97"/>
+    <w:bookmarkStart w:id="103" w:name="discussion"/>
     <w:p>
       <w:pPr>
         <w:pStyle w:val="Heading1"/>
@@ -3647,7 +3677,7 @@
         <w:t xml:space="preserve">Discussion</w:t>
       </w:r>
     </w:p>
-    <w:bookmarkStart w:id="84" w:name="X615c803d596da78fcf8e4d3b0812aea8052c80b"/>
+    <w:bookmarkStart w:id="98" w:name="X615c803d596da78fcf8e4d3b0812aea8052c80b"/>
     <w:p>
       <w:pPr>
         <w:pStyle w:val="Heading2"/>
@@ -3888,8 +3918,8 @@
         <w:t xml:space="preserve">.</w:t>
       </w:r>
     </w:p>
-    <w:bookmarkEnd w:id="84"/>
-    <w:bookmarkStart w:id="85" w:name="X9420278410a5295a26c224bba979575974045eb"/>
+    <w:bookmarkEnd w:id="98"/>
+    <w:bookmarkStart w:id="99" w:name="X9420278410a5295a26c224bba979575974045eb"/>
     <w:p>
       <w:pPr>
         <w:pStyle w:val="Heading2"/>
@@ -4224,8 +4254,8 @@
         <w:t xml:space="preserve">, thereby making it difficult to gauge the ecological trade-offs of mechanical site preparation.</w:t>
       </w:r>
     </w:p>
-    <w:bookmarkEnd w:id="85"/>
-    <w:bookmarkStart w:id="86" w:name="Xa16b114ba90d6ba597223092f5450561dcf46a3"/>
+    <w:bookmarkEnd w:id="99"/>
+    <w:bookmarkStart w:id="100" w:name="Xa16b114ba90d6ba597223092f5450561dcf46a3"/>
     <w:p>
       <w:pPr>
         <w:pStyle w:val="Heading2"/>
@@ -4293,8 +4323,8 @@
         <w:t xml:space="preserve">also found that microbial responses to seasonal changes were limited to functional responses, but not present in amplicon sequencing. This finding has implications for the use of DNA studies in ecological assessments. In some ways, this approach does reduce logistical constraints and concerns around incompatibility of samples that were distributed across the growing season, but does highlight the limitations of applying DNA-based techniques to estimate functional activities. Overall, DNA-based analyses appear to be quite stable over temporal gradients within a growing season but are not reliable indicators of short-term seasonal fluctuations in conditions or functional activities.</w:t>
       </w:r>
     </w:p>
-    <w:bookmarkEnd w:id="86"/>
-    <w:bookmarkStart w:id="87" w:name="X2eda8fda845a416eaa88a897fb16435657d225f"/>
+    <w:bookmarkEnd w:id="100"/>
+    <w:bookmarkStart w:id="101" w:name="X2eda8fda845a416eaa88a897fb16435657d225f"/>
     <w:p>
       <w:pPr>
         <w:pStyle w:val="Heading2"/>
@@ -4320,8 +4350,8 @@
         <w:t xml:space="preserve">In the interests of efficiency regarding time and funding, sampling decisions often have to be made that can limit our interpretation of site-wide effects. Our microtopography assessment raises questions of whether sampling only on flats represents and captures the effects of harvesting intensity and soil disturbance on soils, especially when comparing to unharvested forests that do not have these features. Here we argue that there would likely be minimal changes introduced by using stem only or stump removal treatments compared to the commonly applied full-tree harvesting, and that the observed community shifts are representative of the expected effects of these treatments. We found that our findings would be unlikely to change based on the time we sampled, but that we could be missing changes introduced by the treatments based on the topographic features selected in our sampling. It is possible that responses to biomass removal intensification existed in micro-topographic features that we did not assess and that do not exist in control treatments. Future studies should look to assess whether the recovery of specific micro-topographic features are affected by the amount of biomass removal or retention, as effects could be through indirect, physical mechanisms that are not captured on flats. These micro-topographic insights also provide a new context to our results, that the observed shifts (or lack thereof), of physical disturbances are likely greater than those of intensified biomass removal.</w:t>
       </w:r>
     </w:p>
-    <w:bookmarkEnd w:id="87"/>
-    <w:bookmarkStart w:id="88" w:name="conclusion"/>
+    <w:bookmarkEnd w:id="101"/>
+    <w:bookmarkStart w:id="102" w:name="conclusion"/>
     <w:p>
       <w:pPr>
         <w:pStyle w:val="Heading2"/>
@@ -4347,9 +4377,9 @@
         <w:t xml:space="preserve">We found little evidence that retaining more biomass beyond what is left after full tree harvesting added benefits to arthropod, bacterial or fungal soil biodiversity. Tree removal as a disturbance does have a large effect compared to the uncut forest, but further intensification out to the stumping treatment had minimal effects on arthropod, bacterial or fungal communities in the short term. Soil organic matter removal, in either the bladed plots or trenches, resulted in large community shifts and communities better adapted to low nutrient conditions. Micro-topographic features which retained organic matter maintained communities with more heterotrophy and potential plant associates, suggesting that site-preparation techniques that retain in-tact organic soil are preferable to those where organic material are removed. As noted above, clearcut harvesting had a large effect on soil communities, and we found that harvested plots have not recovered fully in the short term. Future studies should include natural analogues to the disturbances of interest, mainly fire comparisons, to ensure that these changes are within the range of natural disturbance, and that the micro-topographic features from site preparation provide similar habitats and services to naturally disturbed sites. Additionally, because CWD decay dynamics change over time and create different habitat features, future studies should investigate soil biota response along greater temporal gradients. Our results do support that our conclusions were not heavily influenced by the timing of sampling, and suggest that DNA-based analyses are robust to seasonal fluctuations. This result would allow for a wider window of sampling when using these techniques. However, DNA-based analyses may not be suitable for studying the sensitivity of communities to seasonal shifts and RNA-based and/or functional assays may be required to assess these effects.</w:t>
       </w:r>
     </w:p>
-    <w:bookmarkEnd w:id="88"/>
-    <w:bookmarkEnd w:id="89"/>
-    <w:bookmarkStart w:id="90" w:name="acknowledgements"/>
+    <w:bookmarkEnd w:id="102"/>
+    <w:bookmarkEnd w:id="103"/>
+    <w:bookmarkStart w:id="104" w:name="acknowledgements"/>
     <w:p>
       <w:pPr>
         <w:pStyle w:val="Heading1"/>
@@ -4375,8 +4405,8 @@
         <w:t xml:space="preserve">We would like to thank the Hajibabei lab at the University of Guelph for performing sequencing for this project as well as Paul Hazlett for his part in establishing the Island Lake Biomass Study plots, as well as all the scientists, students and staff involved in monitoring and sampling. This work was supported by the Natural Resources Canada Genomics Research and Development Initiative.</w:t>
       </w:r>
     </w:p>
-    <w:bookmarkEnd w:id="90"/>
-    <w:bookmarkStart w:id="92" w:name="data-repository"/>
+    <w:bookmarkEnd w:id="104"/>
+    <w:bookmarkStart w:id="106" w:name="data-repository"/>
     <w:p>
       <w:pPr>
         <w:pStyle w:val="Heading1"/>
@@ -4404,7 +4434,7 @@
       <w:r>
         <w:t xml:space="preserve"> </w:t>
       </w:r>
-      <w:hyperlink r:id="rId91">
+      <w:hyperlink r:id="rId105">
         <w:r>
           <w:rPr>
             <w:rStyle w:val="Hyperlink"/>
@@ -4416,8 +4446,8 @@
         <w:t xml:space="preserve">.</w:t>
       </w:r>
     </w:p>
-    <w:bookmarkEnd w:id="92"/>
-    <w:bookmarkStart w:id="231" w:name="references"/>
+    <w:bookmarkEnd w:id="106"/>
+    <w:bookmarkStart w:id="245" w:name="references"/>
     <w:p>
       <w:pPr>
         <w:pStyle w:val="Heading1"/>
@@ -4426,8 +4456,8 @@
         <w:t xml:space="preserve">References</w:t>
       </w:r>
     </w:p>
-    <w:bookmarkStart w:id="230" w:name="refs"/>
-    <w:bookmarkStart w:id="93" w:name="ref-aitchison2000"/>
+    <w:bookmarkStart w:id="244" w:name="refs"/>
+    <w:bookmarkStart w:id="107" w:name="ref-aitchison2000"/>
     <w:p>
       <w:pPr>
         <w:pStyle w:val="Bibliography"/>
@@ -4436,8 +4466,8 @@
         <w:t xml:space="preserve">Aitchison, J., Barcelo-Vidal, C., Martın-Fernandez, J.A., Pawlowsky-Glahn, V., 2000. Logratio Analysis and Compositional Distance. Mathematical Geology 5.</w:t>
       </w:r>
     </w:p>
-    <w:bookmarkEnd w:id="93"/>
-    <w:bookmarkStart w:id="95" w:name="ref-baldrian2012"/>
+    <w:bookmarkEnd w:id="107"/>
+    <w:bookmarkStart w:id="109" w:name="ref-baldrian2012"/>
     <w:p>
       <w:pPr>
         <w:pStyle w:val="Bibliography"/>
@@ -4448,7 +4478,7 @@
       <w:r>
         <w:t xml:space="preserve"> </w:t>
       </w:r>
-      <w:hyperlink r:id="rId94">
+      <w:hyperlink r:id="rId108">
         <w:r>
           <w:rPr>
             <w:rStyle w:val="Hyperlink"/>
@@ -4457,8 +4487,8 @@
         </w:r>
       </w:hyperlink>
     </w:p>
-    <w:bookmarkEnd w:id="95"/>
-    <w:bookmarkStart w:id="97" w:name="ref-berch2011"/>
+    <w:bookmarkEnd w:id="109"/>
+    <w:bookmarkStart w:id="111" w:name="ref-berch2011"/>
     <w:p>
       <w:pPr>
         <w:pStyle w:val="Bibliography"/>
@@ -4469,7 +4499,7 @@
       <w:r>
         <w:t xml:space="preserve"> </w:t>
       </w:r>
-      <w:hyperlink r:id="rId96">
+      <w:hyperlink r:id="rId110">
         <w:r>
           <w:rPr>
             <w:rStyle w:val="Hyperlink"/>
@@ -4478,8 +4508,8 @@
         </w:r>
       </w:hyperlink>
     </w:p>
-    <w:bookmarkEnd w:id="97"/>
-    <w:bookmarkStart w:id="99" w:name="ref-blankinship2011"/>
+    <w:bookmarkEnd w:id="111"/>
+    <w:bookmarkStart w:id="113" w:name="ref-blankinship2011"/>
     <w:p>
       <w:pPr>
         <w:pStyle w:val="Bibliography"/>
@@ -4490,7 +4520,7 @@
       <w:r>
         <w:t xml:space="preserve"> </w:t>
       </w:r>
-      <w:hyperlink r:id="rId98">
+      <w:hyperlink r:id="rId112">
         <w:r>
           <w:rPr>
             <w:rStyle w:val="Hyperlink"/>
@@ -4502,8 +4532,8 @@
         <w:t xml:space="preserve">. Oecologia 165, 553–565.</w:t>
       </w:r>
     </w:p>
-    <w:bookmarkEnd w:id="99"/>
-    <w:bookmarkStart w:id="101" w:name="ref-boateng2011"/>
+    <w:bookmarkEnd w:id="113"/>
+    <w:bookmarkStart w:id="115" w:name="ref-boateng2011"/>
     <w:p>
       <w:pPr>
         <w:pStyle w:val="Bibliography"/>
@@ -4514,7 +4544,7 @@
       <w:r>
         <w:t xml:space="preserve"> </w:t>
       </w:r>
-      <w:hyperlink r:id="rId100">
+      <w:hyperlink r:id="rId114">
         <w:r>
           <w:rPr>
             <w:rStyle w:val="Hyperlink"/>
@@ -4523,8 +4553,8 @@
         </w:r>
       </w:hyperlink>
     </w:p>
-    <w:bookmarkEnd w:id="101"/>
-    <w:bookmarkStart w:id="103" w:name="ref-carini2016"/>
+    <w:bookmarkEnd w:id="115"/>
+    <w:bookmarkStart w:id="117" w:name="ref-carini2016"/>
     <w:p>
       <w:pPr>
         <w:pStyle w:val="Bibliography"/>
@@ -4535,7 +4565,7 @@
       <w:r>
         <w:t xml:space="preserve"> </w:t>
       </w:r>
-      <w:hyperlink r:id="rId102">
+      <w:hyperlink r:id="rId116">
         <w:r>
           <w:rPr>
             <w:rStyle w:val="Hyperlink"/>
@@ -4544,8 +4574,8 @@
         </w:r>
       </w:hyperlink>
     </w:p>
-    <w:bookmarkEnd w:id="103"/>
-    <w:bookmarkStart w:id="105" w:name="ref-chavescardoso2020"/>
+    <w:bookmarkEnd w:id="117"/>
+    <w:bookmarkStart w:id="119" w:name="ref-chavescardoso2020"/>
     <w:p>
       <w:pPr>
         <w:pStyle w:val="Bibliography"/>
@@ -4556,7 +4586,7 @@
       <w:r>
         <w:t xml:space="preserve"> </w:t>
       </w:r>
-      <w:hyperlink r:id="rId104">
+      <w:hyperlink r:id="rId118">
         <w:r>
           <w:rPr>
             <w:rStyle w:val="Hyperlink"/>
@@ -4565,8 +4595,8 @@
         </w:r>
       </w:hyperlink>
     </w:p>
-    <w:bookmarkEnd w:id="105"/>
-    <w:bookmarkStart w:id="107" w:name="ref-danielson1984"/>
+    <w:bookmarkEnd w:id="119"/>
+    <w:bookmarkStart w:id="121" w:name="ref-danielson1984"/>
     <w:p>
       <w:pPr>
         <w:pStyle w:val="Bibliography"/>
@@ -4577,7 +4607,7 @@
       <w:r>
         <w:t xml:space="preserve"> </w:t>
       </w:r>
-      <w:hyperlink r:id="rId106">
+      <w:hyperlink r:id="rId120">
         <w:r>
           <w:rPr>
             <w:rStyle w:val="Hyperlink"/>
@@ -4586,8 +4616,8 @@
         </w:r>
       </w:hyperlink>
     </w:p>
-    <w:bookmarkEnd w:id="107"/>
-    <w:bookmarkStart w:id="109" w:name="ref-fernandes2014"/>
+    <w:bookmarkEnd w:id="121"/>
+    <w:bookmarkStart w:id="123" w:name="ref-fernandes2014"/>
     <w:p>
       <w:pPr>
         <w:pStyle w:val="Bibliography"/>
@@ -4598,7 +4628,7 @@
       <w:r>
         <w:t xml:space="preserve"> </w:t>
       </w:r>
-      <w:hyperlink r:id="rId108">
+      <w:hyperlink r:id="rId122">
         <w:r>
           <w:rPr>
             <w:rStyle w:val="Hyperlink"/>
@@ -4607,8 +4637,8 @@
         </w:r>
       </w:hyperlink>
     </w:p>
-    <w:bookmarkEnd w:id="109"/>
-    <w:bookmarkStart w:id="111" w:name="ref-ALDEx22013"/>
+    <w:bookmarkEnd w:id="123"/>
+    <w:bookmarkStart w:id="125" w:name="ref-ALDEx22013"/>
     <w:p>
       <w:pPr>
         <w:pStyle w:val="Bibliography"/>
@@ -4619,7 +4649,7 @@
       <w:r>
         <w:t xml:space="preserve"> </w:t>
       </w:r>
-      <w:hyperlink r:id="rId110">
+      <w:hyperlink r:id="rId124">
         <w:r>
           <w:rPr>
             <w:rStyle w:val="Hyperlink"/>
@@ -4631,8 +4661,8 @@
         <w:t xml:space="preserve">. *** PLoS ONE, 2013, volume 8, issue 7, e67019.</w:t>
       </w:r>
     </w:p>
-    <w:bookmarkEnd w:id="111"/>
-    <w:bookmarkStart w:id="113" w:name="ref-findlay2007"/>
+    <w:bookmarkEnd w:id="125"/>
+    <w:bookmarkStart w:id="127" w:name="ref-findlay2007"/>
     <w:p>
       <w:pPr>
         <w:pStyle w:val="Bibliography"/>
@@ -4643,7 +4673,7 @@
       <w:r>
         <w:t xml:space="preserve"> </w:t>
       </w:r>
-      <w:hyperlink r:id="rId112">
+      <w:hyperlink r:id="rId126">
         <w:r>
           <w:rPr>
             <w:rStyle w:val="Hyperlink"/>
@@ -4652,8 +4682,8 @@
         </w:r>
       </w:hyperlink>
     </w:p>
-    <w:bookmarkEnd w:id="113"/>
-    <w:bookmarkStart w:id="115" w:name="ref-fleming2014"/>
+    <w:bookmarkEnd w:id="127"/>
+    <w:bookmarkStart w:id="129" w:name="ref-fleming2014"/>
     <w:p>
       <w:pPr>
         <w:pStyle w:val="Bibliography"/>
@@ -4664,7 +4694,7 @@
       <w:r>
         <w:t xml:space="preserve"> </w:t>
       </w:r>
-      <w:hyperlink r:id="rId114">
+      <w:hyperlink r:id="rId128">
         <w:r>
           <w:rPr>
             <w:rStyle w:val="Hyperlink"/>
@@ -4673,8 +4703,8 @@
         </w:r>
       </w:hyperlink>
     </w:p>
-    <w:bookmarkEnd w:id="115"/>
-    <w:bookmarkStart w:id="117" w:name="ref-fleming2018"/>
+    <w:bookmarkEnd w:id="129"/>
+    <w:bookmarkStart w:id="131" w:name="ref-fleming2018"/>
     <w:p>
       <w:pPr>
         <w:pStyle w:val="Bibliography"/>
@@ -4685,7 +4715,7 @@
       <w:r>
         <w:t xml:space="preserve"> </w:t>
       </w:r>
-      <w:hyperlink r:id="rId116">
+      <w:hyperlink r:id="rId130">
         <w:r>
           <w:rPr>
             <w:rStyle w:val="Hyperlink"/>
@@ -4694,8 +4724,8 @@
         </w:r>
       </w:hyperlink>
     </w:p>
-    <w:bookmarkEnd w:id="117"/>
-    <w:bookmarkStart w:id="119" w:name="ref-fleming2021"/>
+    <w:bookmarkEnd w:id="131"/>
+    <w:bookmarkStart w:id="133" w:name="ref-fleming2021"/>
     <w:p>
       <w:pPr>
         <w:pStyle w:val="Bibliography"/>
@@ -4706,7 +4736,7 @@
       <w:r>
         <w:t xml:space="preserve"> </w:t>
       </w:r>
-      <w:hyperlink r:id="rId118">
+      <w:hyperlink r:id="rId132">
         <w:r>
           <w:rPr>
             <w:rStyle w:val="Hyperlink"/>
@@ -4715,8 +4745,8 @@
         </w:r>
       </w:hyperlink>
     </w:p>
-    <w:bookmarkEnd w:id="119"/>
-    <w:bookmarkStart w:id="121" w:name="ref-frey2021"/>
+    <w:bookmarkEnd w:id="133"/>
+    <w:bookmarkStart w:id="135" w:name="ref-frey2021"/>
     <w:p>
       <w:pPr>
         <w:pStyle w:val="Bibliography"/>
@@ -4727,7 +4757,7 @@
       <w:r>
         <w:t xml:space="preserve"> </w:t>
       </w:r>
-      <w:hyperlink r:id="rId120">
+      <w:hyperlink r:id="rId134">
         <w:r>
           <w:rPr>
             <w:rStyle w:val="Hyperlink"/>
@@ -4739,8 +4769,8 @@
         <w:t xml:space="preserve">. Frontiers in Microbiology 12.</w:t>
       </w:r>
     </w:p>
-    <w:bookmarkEnd w:id="121"/>
-    <w:bookmarkStart w:id="123" w:name="ref-glassman2015"/>
+    <w:bookmarkEnd w:id="135"/>
+    <w:bookmarkStart w:id="137" w:name="ref-glassman2015"/>
     <w:p>
       <w:pPr>
         <w:pStyle w:val="Bibliography"/>
@@ -4751,7 +4781,7 @@
       <w:r>
         <w:t xml:space="preserve"> </w:t>
       </w:r>
-      <w:hyperlink r:id="rId122">
+      <w:hyperlink r:id="rId136">
         <w:r>
           <w:rPr>
             <w:rStyle w:val="Hyperlink"/>
@@ -4760,8 +4790,8 @@
         </w:r>
       </w:hyperlink>
     </w:p>
-    <w:bookmarkEnd w:id="123"/>
-    <w:bookmarkStart w:id="125" w:name="ref-gloor2016"/>
+    <w:bookmarkEnd w:id="137"/>
+    <w:bookmarkStart w:id="139" w:name="ref-gloor2016"/>
     <w:p>
       <w:pPr>
         <w:pStyle w:val="Bibliography"/>
@@ -4772,7 +4802,7 @@
       <w:r>
         <w:t xml:space="preserve"> </w:t>
       </w:r>
-      <w:hyperlink r:id="rId124">
+      <w:hyperlink r:id="rId138">
         <w:r>
           <w:rPr>
             <w:rStyle w:val="Hyperlink"/>
@@ -4781,8 +4811,8 @@
         </w:r>
       </w:hyperlink>
     </w:p>
-    <w:bookmarkEnd w:id="125"/>
-    <w:bookmarkStart w:id="127" w:name="ref-haeussler2021"/>
+    <w:bookmarkEnd w:id="139"/>
+    <w:bookmarkStart w:id="141" w:name="ref-haeussler2021"/>
     <w:p>
       <w:pPr>
         <w:pStyle w:val="Bibliography"/>
@@ -4793,7 +4823,7 @@
       <w:r>
         <w:t xml:space="preserve"> </w:t>
       </w:r>
-      <w:hyperlink r:id="rId126">
+      <w:hyperlink r:id="rId140">
         <w:r>
           <w:rPr>
             <w:rStyle w:val="Hyperlink"/>
@@ -4802,8 +4832,8 @@
         </w:r>
       </w:hyperlink>
     </w:p>
-    <w:bookmarkEnd w:id="127"/>
-    <w:bookmarkStart w:id="129" w:name="ref-hartley2002"/>
+    <w:bookmarkEnd w:id="141"/>
+    <w:bookmarkStart w:id="143" w:name="ref-hartley2002"/>
     <w:p>
       <w:pPr>
         <w:pStyle w:val="Bibliography"/>
@@ -4814,7 +4844,7 @@
       <w:r>
         <w:t xml:space="preserve"> </w:t>
       </w:r>
-      <w:hyperlink r:id="rId128">
+      <w:hyperlink r:id="rId142">
         <w:r>
           <w:rPr>
             <w:rStyle w:val="Hyperlink"/>
@@ -4823,8 +4853,8 @@
         </w:r>
       </w:hyperlink>
     </w:p>
-    <w:bookmarkEnd w:id="129"/>
-    <w:bookmarkStart w:id="131" w:name="ref-hazlett2021"/>
+    <w:bookmarkEnd w:id="143"/>
+    <w:bookmarkStart w:id="145" w:name="ref-hazlett2021"/>
     <w:p>
       <w:pPr>
         <w:pStyle w:val="Bibliography"/>
@@ -4835,7 +4865,7 @@
       <w:r>
         <w:t xml:space="preserve"> </w:t>
       </w:r>
-      <w:hyperlink r:id="rId130">
+      <w:hyperlink r:id="rId144">
         <w:r>
           <w:rPr>
             <w:rStyle w:val="Hyperlink"/>
@@ -4844,8 +4874,8 @@
         </w:r>
       </w:hyperlink>
     </w:p>
-    <w:bookmarkEnd w:id="131"/>
-    <w:bookmarkStart w:id="133" w:name="ref-huusko2015"/>
+    <w:bookmarkEnd w:id="145"/>
+    <w:bookmarkStart w:id="147" w:name="ref-huusko2015"/>
     <w:p>
       <w:pPr>
         <w:pStyle w:val="Bibliography"/>
@@ -4856,7 +4886,7 @@
       <w:r>
         <w:t xml:space="preserve"> </w:t>
       </w:r>
-      <w:hyperlink r:id="rId132">
+      <w:hyperlink r:id="rId146">
         <w:r>
           <w:rPr>
             <w:rStyle w:val="Hyperlink"/>
@@ -4865,8 +4895,8 @@
         </w:r>
       </w:hyperlink>
     </w:p>
-    <w:bookmarkEnd w:id="133"/>
-    <w:bookmarkStart w:id="135" w:name="ref-jimenezesquilin2008"/>
+    <w:bookmarkEnd w:id="147"/>
+    <w:bookmarkStart w:id="149" w:name="ref-jimenezesquilin2008"/>
     <w:p>
       <w:pPr>
         <w:pStyle w:val="Bibliography"/>
@@ -4877,7 +4907,7 @@
       <w:r>
         <w:t xml:space="preserve"> </w:t>
       </w:r>
-      <w:hyperlink r:id="rId134">
+      <w:hyperlink r:id="rId148">
         <w:r>
           <w:rPr>
             <w:rStyle w:val="Hyperlink"/>
@@ -4886,8 +4916,8 @@
         </w:r>
       </w:hyperlink>
     </w:p>
-    <w:bookmarkEnd w:id="135"/>
-    <w:bookmarkStart w:id="137" w:name="ref-johansson1994"/>
+    <w:bookmarkEnd w:id="149"/>
+    <w:bookmarkStart w:id="151" w:name="ref-johansson1994"/>
     <w:p>
       <w:pPr>
         <w:pStyle w:val="Bibliography"/>
@@ -4898,7 +4928,7 @@
       <w:r>
         <w:t xml:space="preserve"> </w:t>
       </w:r>
-      <w:hyperlink r:id="rId136">
+      <w:hyperlink r:id="rId150">
         <w:r>
           <w:rPr>
             <w:rStyle w:val="Hyperlink"/>
@@ -4907,8 +4937,8 @@
         </w:r>
       </w:hyperlink>
     </w:p>
-    <w:bookmarkEnd w:id="137"/>
-    <w:bookmarkStart w:id="139" w:name="ref-R-ggpubr"/>
+    <w:bookmarkEnd w:id="151"/>
+    <w:bookmarkStart w:id="153" w:name="ref-R-ggpubr"/>
     <w:p>
       <w:pPr>
         <w:pStyle w:val="Bibliography"/>
@@ -4919,7 +4949,7 @@
       <w:r>
         <w:t xml:space="preserve"> </w:t>
       </w:r>
-      <w:hyperlink r:id="rId138">
+      <w:hyperlink r:id="rId152">
         <w:r>
           <w:rPr>
             <w:rStyle w:val="Hyperlink"/>
@@ -4934,8 +4964,8 @@
         <w:t xml:space="preserve">(manual).</w:t>
       </w:r>
     </w:p>
-    <w:bookmarkEnd w:id="139"/>
-    <w:bookmarkStart w:id="141" w:name="ref-kohout2018"/>
+    <w:bookmarkEnd w:id="153"/>
+    <w:bookmarkStart w:id="155" w:name="ref-kohout2018"/>
     <w:p>
       <w:pPr>
         <w:pStyle w:val="Bibliography"/>
@@ -4946,7 +4976,7 @@
       <w:r>
         <w:t xml:space="preserve"> </w:t>
       </w:r>
-      <w:hyperlink r:id="rId140">
+      <w:hyperlink r:id="rId154">
         <w:r>
           <w:rPr>
             <w:rStyle w:val="Hyperlink"/>
@@ -4955,8 +4985,8 @@
         </w:r>
       </w:hyperlink>
     </w:p>
-    <w:bookmarkEnd w:id="141"/>
-    <w:bookmarkStart w:id="143" w:name="ref-kohout2021"/>
+    <w:bookmarkEnd w:id="155"/>
+    <w:bookmarkStart w:id="157" w:name="ref-kohout2021"/>
     <w:p>
       <w:pPr>
         <w:pStyle w:val="Bibliography"/>
@@ -4967,7 +4997,7 @@
       <w:r>
         <w:t xml:space="preserve"> </w:t>
       </w:r>
-      <w:hyperlink r:id="rId142">
+      <w:hyperlink r:id="rId156">
         <w:r>
           <w:rPr>
             <w:rStyle w:val="Hyperlink"/>
@@ -4979,8 +5009,8 @@
         <w:t xml:space="preserve">. Frontiers in Microbiology 12.</w:t>
       </w:r>
     </w:p>
-    <w:bookmarkEnd w:id="143"/>
-    <w:bookmarkStart w:id="145" w:name="ref-R-pheatmap"/>
+    <w:bookmarkEnd w:id="157"/>
+    <w:bookmarkStart w:id="159" w:name="ref-R-pheatmap"/>
     <w:p>
       <w:pPr>
         <w:pStyle w:val="Bibliography"/>
@@ -4991,7 +5021,7 @@
       <w:r>
         <w:t xml:space="preserve"> </w:t>
       </w:r>
-      <w:hyperlink r:id="rId144">
+      <w:hyperlink r:id="rId158">
         <w:r>
           <w:rPr>
             <w:rStyle w:val="Hyperlink"/>
@@ -5006,8 +5036,8 @@
         <w:t xml:space="preserve">(manual).</w:t>
       </w:r>
     </w:p>
-    <w:bookmarkEnd w:id="145"/>
-    <w:bookmarkStart w:id="147" w:name="ref-koljalg2019"/>
+    <w:bookmarkEnd w:id="159"/>
+    <w:bookmarkStart w:id="161" w:name="ref-koljalg2019"/>
     <w:p>
       <w:pPr>
         <w:pStyle w:val="Bibliography"/>
@@ -5018,7 +5048,7 @@
       <w:r>
         <w:t xml:space="preserve"> </w:t>
       </w:r>
-      <w:hyperlink r:id="rId146">
+      <w:hyperlink r:id="rId160">
         <w:r>
           <w:rPr>
             <w:rStyle w:val="Hyperlink"/>
@@ -5027,8 +5057,8 @@
         </w:r>
       </w:hyperlink>
     </w:p>
-    <w:bookmarkEnd w:id="147"/>
-    <w:bookmarkStart w:id="149" w:name="ref-koranda2013"/>
+    <w:bookmarkEnd w:id="161"/>
+    <w:bookmarkStart w:id="163" w:name="ref-koranda2013"/>
     <w:p>
       <w:pPr>
         <w:pStyle w:val="Bibliography"/>
@@ -5039,7 +5069,7 @@
       <w:r>
         <w:t xml:space="preserve"> </w:t>
       </w:r>
-      <w:hyperlink r:id="rId148">
+      <w:hyperlink r:id="rId162">
         <w:r>
           <w:rPr>
             <w:rStyle w:val="Hyperlink"/>
@@ -5048,8 +5078,8 @@
         </w:r>
       </w:hyperlink>
     </w:p>
-    <w:bookmarkEnd w:id="149"/>
-    <w:bookmarkStart w:id="151" w:name="ref-kwasna2019"/>
+    <w:bookmarkEnd w:id="163"/>
+    <w:bookmarkStart w:id="165" w:name="ref-kwasna2019"/>
     <w:p>
       <w:pPr>
         <w:pStyle w:val="Bibliography"/>
@@ -5060,7 +5090,7 @@
       <w:r>
         <w:t xml:space="preserve"> </w:t>
       </w:r>
-      <w:hyperlink r:id="rId150">
+      <w:hyperlink r:id="rId164">
         <w:r>
           <w:rPr>
             <w:rStyle w:val="Hyperlink"/>
@@ -5069,8 +5099,8 @@
         </w:r>
       </w:hyperlink>
     </w:p>
-    <w:bookmarkEnd w:id="151"/>
-    <w:bookmarkStart w:id="152" w:name="ref-kwiaton2014a"/>
+    <w:bookmarkEnd w:id="165"/>
+    <w:bookmarkStart w:id="166" w:name="ref-kwiaton2014a"/>
     <w:p>
       <w:pPr>
         <w:pStyle w:val="Bibliography"/>
@@ -5079,8 +5109,8 @@
         <w:t xml:space="preserve">Kwiaton, M., Hazle, P., Morris, D., Fleming, R., Webster, K., Venier, L., Aubin, I., 2014. Island Lake Biomass Harvest Research and Demonstra on Area: Establishment Report 82.</w:t>
       </w:r>
     </w:p>
-    <w:bookmarkEnd w:id="152"/>
-    <w:bookmarkStart w:id="154" w:name="ref-levy-booth2016"/>
+    <w:bookmarkEnd w:id="166"/>
+    <w:bookmarkStart w:id="168" w:name="ref-levy-booth2016"/>
     <w:p>
       <w:pPr>
         <w:pStyle w:val="Bibliography"/>
@@ -5091,7 +5121,7 @@
       <w:r>
         <w:t xml:space="preserve"> </w:t>
       </w:r>
-      <w:hyperlink r:id="rId153">
+      <w:hyperlink r:id="rId167">
         <w:r>
           <w:rPr>
             <w:rStyle w:val="Hyperlink"/>
@@ -5100,8 +5130,8 @@
         </w:r>
       </w:hyperlink>
     </w:p>
-    <w:bookmarkEnd w:id="154"/>
-    <w:bookmarkStart w:id="156" w:name="ref-lewandowski2019"/>
+    <w:bookmarkEnd w:id="168"/>
+    <w:bookmarkStart w:id="170" w:name="ref-lewandowski2019"/>
     <w:p>
       <w:pPr>
         <w:pStyle w:val="Bibliography"/>
@@ -5112,7 +5142,7 @@
       <w:r>
         <w:t xml:space="preserve"> </w:t>
       </w:r>
-      <w:hyperlink r:id="rId155">
+      <w:hyperlink r:id="rId169">
         <w:r>
           <w:rPr>
             <w:rStyle w:val="Hyperlink"/>
@@ -5121,8 +5151,8 @@
         </w:r>
       </w:hyperlink>
     </w:p>
-    <w:bookmarkEnd w:id="156"/>
-    <w:bookmarkStart w:id="158" w:name="ref-llado2019"/>
+    <w:bookmarkEnd w:id="170"/>
+    <w:bookmarkStart w:id="172" w:name="ref-llado2019"/>
     <w:p>
       <w:pPr>
         <w:pStyle w:val="Bibliography"/>
@@ -5133,7 +5163,7 @@
       <w:r>
         <w:t xml:space="preserve"> </w:t>
       </w:r>
-      <w:hyperlink r:id="rId157">
+      <w:hyperlink r:id="rId171">
         <w:r>
           <w:rPr>
             <w:rStyle w:val="Hyperlink"/>
@@ -5142,8 +5172,8 @@
         </w:r>
       </w:hyperlink>
     </w:p>
-    <w:bookmarkEnd w:id="158"/>
-    <w:bookmarkStart w:id="160" w:name="ref-lof2012"/>
+    <w:bookmarkEnd w:id="172"/>
+    <w:bookmarkStart w:id="174" w:name="ref-lof2012"/>
     <w:p>
       <w:pPr>
         <w:pStyle w:val="Bibliography"/>
@@ -5154,7 +5184,7 @@
       <w:r>
         <w:t xml:space="preserve"> </w:t>
       </w:r>
-      <w:hyperlink r:id="rId159">
+      <w:hyperlink r:id="rId173">
         <w:r>
           <w:rPr>
             <w:rStyle w:val="Hyperlink"/>
@@ -5163,8 +5193,8 @@
         </w:r>
       </w:hyperlink>
     </w:p>
-    <w:bookmarkEnd w:id="160"/>
-    <w:bookmarkStart w:id="162" w:name="ref-mishra2022"/>
+    <w:bookmarkEnd w:id="174"/>
+    <w:bookmarkStart w:id="176" w:name="ref-mishra2022"/>
     <w:p>
       <w:pPr>
         <w:pStyle w:val="Bibliography"/>
@@ -5175,7 +5205,7 @@
       <w:r>
         <w:t xml:space="preserve"> </w:t>
       </w:r>
-      <w:hyperlink r:id="rId161">
+      <w:hyperlink r:id="rId175">
         <w:r>
           <w:rPr>
             <w:rStyle w:val="Hyperlink"/>
@@ -5184,8 +5214,8 @@
         </w:r>
       </w:hyperlink>
     </w:p>
-    <w:bookmarkEnd w:id="162"/>
-    <w:bookmarkStart w:id="164" w:name="ref-mjofors2017"/>
+    <w:bookmarkEnd w:id="176"/>
+    <w:bookmarkStart w:id="178" w:name="ref-mjofors2017"/>
     <w:p>
       <w:pPr>
         <w:pStyle w:val="Bibliography"/>
@@ -5196,7 +5226,7 @@
       <w:r>
         <w:t xml:space="preserve"> </w:t>
       </w:r>
-      <w:hyperlink r:id="rId163">
+      <w:hyperlink r:id="rId177">
         <w:r>
           <w:rPr>
             <w:rStyle w:val="Hyperlink"/>
@@ -5205,8 +5235,8 @@
         </w:r>
       </w:hyperlink>
     </w:p>
-    <w:bookmarkEnd w:id="164"/>
-    <w:bookmarkStart w:id="166" w:name="ref-morris2019"/>
+    <w:bookmarkEnd w:id="178"/>
+    <w:bookmarkStart w:id="180" w:name="ref-morris2019"/>
     <w:p>
       <w:pPr>
         <w:pStyle w:val="Bibliography"/>
@@ -5217,7 +5247,7 @@
       <w:r>
         <w:t xml:space="preserve"> </w:t>
       </w:r>
-      <w:hyperlink r:id="rId165">
+      <w:hyperlink r:id="rId179">
         <w:r>
           <w:rPr>
             <w:rStyle w:val="Hyperlink"/>
@@ -5226,8 +5256,8 @@
         </w:r>
       </w:hyperlink>
     </w:p>
-    <w:bookmarkEnd w:id="166"/>
-    <w:bookmarkStart w:id="168" w:name="ref-morris2014"/>
+    <w:bookmarkEnd w:id="180"/>
+    <w:bookmarkStart w:id="182" w:name="ref-morris2014"/>
     <w:p>
       <w:pPr>
         <w:pStyle w:val="Bibliography"/>
@@ -5238,7 +5268,7 @@
       <w:r>
         <w:t xml:space="preserve"> </w:t>
       </w:r>
-      <w:hyperlink r:id="rId167">
+      <w:hyperlink r:id="rId181">
         <w:r>
           <w:rPr>
             <w:rStyle w:val="Hyperlink"/>
@@ -5247,8 +5277,8 @@
         </w:r>
       </w:hyperlink>
     </w:p>
-    <w:bookmarkEnd w:id="168"/>
-    <w:bookmarkStart w:id="170" w:name="ref-mushinski2018"/>
+    <w:bookmarkEnd w:id="182"/>
+    <w:bookmarkStart w:id="184" w:name="ref-mushinski2018"/>
     <w:p>
       <w:pPr>
         <w:pStyle w:val="Bibliography"/>
@@ -5259,7 +5289,7 @@
       <w:r>
         <w:t xml:space="preserve"> </w:t>
       </w:r>
-      <w:hyperlink r:id="rId169">
+      <w:hyperlink r:id="rId183">
         <w:r>
           <w:rPr>
             <w:rStyle w:val="Hyperlink"/>
@@ -5268,8 +5298,8 @@
         </w:r>
       </w:hyperlink>
     </w:p>
-    <w:bookmarkEnd w:id="170"/>
-    <w:bookmarkStart w:id="172" w:name="ref-nesdoly1998"/>
+    <w:bookmarkEnd w:id="184"/>
+    <w:bookmarkStart w:id="186" w:name="ref-nesdoly1998"/>
     <w:p>
       <w:pPr>
         <w:pStyle w:val="Bibliography"/>
@@ -5280,7 +5310,7 @@
       <w:r>
         <w:t xml:space="preserve"> </w:t>
       </w:r>
-      <w:hyperlink r:id="rId171">
+      <w:hyperlink r:id="rId185">
         <w:r>
           <w:rPr>
             <w:rStyle w:val="Hyperlink"/>
@@ -5289,8 +5319,8 @@
         </w:r>
       </w:hyperlink>
     </w:p>
-    <w:bookmarkEnd w:id="172"/>
-    <w:bookmarkStart w:id="174" w:name="ref-nielsen2015"/>
+    <w:bookmarkEnd w:id="186"/>
+    <w:bookmarkStart w:id="188" w:name="ref-nielsen2015"/>
     <w:p>
       <w:pPr>
         <w:pStyle w:val="Bibliography"/>
@@ -5301,7 +5331,7 @@
       <w:r>
         <w:t xml:space="preserve"> </w:t>
       </w:r>
-      <w:hyperlink r:id="rId173">
+      <w:hyperlink r:id="rId187">
         <w:r>
           <w:rPr>
             <w:rStyle w:val="Hyperlink"/>
@@ -5310,8 +5340,8 @@
         </w:r>
       </w:hyperlink>
     </w:p>
-    <w:bookmarkEnd w:id="174"/>
-    <w:bookmarkStart w:id="176" w:name="ref-R-vegan"/>
+    <w:bookmarkEnd w:id="188"/>
+    <w:bookmarkStart w:id="190" w:name="ref-R-vegan"/>
     <w:p>
       <w:pPr>
         <w:pStyle w:val="Bibliography"/>
@@ -5322,7 +5352,7 @@
       <w:r>
         <w:t xml:space="preserve"> </w:t>
       </w:r>
-      <w:hyperlink r:id="rId175">
+      <w:hyperlink r:id="rId189">
         <w:r>
           <w:rPr>
             <w:rStyle w:val="Hyperlink"/>
@@ -5337,8 +5367,8 @@
         <w:t xml:space="preserve">(manual).</w:t>
       </w:r>
     </w:p>
-    <w:bookmarkEnd w:id="176"/>
-    <w:bookmarkStart w:id="178" w:name="ref-ozimek2021"/>
+    <w:bookmarkEnd w:id="190"/>
+    <w:bookmarkStart w:id="192" w:name="ref-ozimek2021"/>
     <w:p>
       <w:pPr>
         <w:pStyle w:val="Bibliography"/>
@@ -5349,7 +5379,7 @@
       <w:r>
         <w:t xml:space="preserve"> </w:t>
       </w:r>
-      <w:hyperlink r:id="rId177">
+      <w:hyperlink r:id="rId191">
         <w:r>
           <w:rPr>
             <w:rStyle w:val="Hyperlink"/>
@@ -5358,8 +5388,8 @@
         </w:r>
       </w:hyperlink>
     </w:p>
-    <w:bookmarkEnd w:id="178"/>
-    <w:bookmarkStart w:id="179" w:name="ref-paul2014"/>
+    <w:bookmarkEnd w:id="192"/>
+    <w:bookmarkStart w:id="193" w:name="ref-paul2014"/>
     <w:p>
       <w:pPr>
         <w:pStyle w:val="Bibliography"/>
@@ -5368,8 +5398,8 @@
         <w:t xml:space="preserve">Paul, E., 2014. Soil Microbiology, Ecology and Biochemistry. Academic Press.</w:t>
       </w:r>
     </w:p>
-    <w:bookmarkEnd w:id="179"/>
-    <w:bookmarkStart w:id="181" w:name="ref-porter2020a"/>
+    <w:bookmarkEnd w:id="193"/>
+    <w:bookmarkStart w:id="195" w:name="ref-porter2020a"/>
     <w:p>
       <w:pPr>
         <w:pStyle w:val="Bibliography"/>
@@ -5380,7 +5410,7 @@
       <w:r>
         <w:t xml:space="preserve"> </w:t>
       </w:r>
-      <w:hyperlink r:id="rId180">
+      <w:hyperlink r:id="rId194">
         <w:r>
           <w:rPr>
             <w:rStyle w:val="Hyperlink"/>
@@ -5392,8 +5422,8 @@
         <w:t xml:space="preserve">.</w:t>
       </w:r>
     </w:p>
-    <w:bookmarkEnd w:id="181"/>
-    <w:bookmarkStart w:id="183" w:name="ref-porter2022"/>
+    <w:bookmarkEnd w:id="195"/>
+    <w:bookmarkStart w:id="197" w:name="ref-porter2022"/>
     <w:p>
       <w:pPr>
         <w:pStyle w:val="Bibliography"/>
@@ -5404,7 +5434,7 @@
       <w:r>
         <w:t xml:space="preserve"> </w:t>
       </w:r>
-      <w:hyperlink r:id="rId182">
+      <w:hyperlink r:id="rId196">
         <w:r>
           <w:rPr>
             <w:rStyle w:val="Hyperlink"/>
@@ -5413,8 +5443,8 @@
         </w:r>
       </w:hyperlink>
     </w:p>
-    <w:bookmarkEnd w:id="183"/>
-    <w:bookmarkStart w:id="185" w:name="ref-porter2018"/>
+    <w:bookmarkEnd w:id="197"/>
+    <w:bookmarkStart w:id="199" w:name="ref-porter2018"/>
     <w:p>
       <w:pPr>
         <w:pStyle w:val="Bibliography"/>
@@ -5425,7 +5455,7 @@
       <w:r>
         <w:t xml:space="preserve"> </w:t>
       </w:r>
-      <w:hyperlink r:id="rId184">
+      <w:hyperlink r:id="rId198">
         <w:r>
           <w:rPr>
             <w:rStyle w:val="Hyperlink"/>
@@ -5434,8 +5464,8 @@
         </w:r>
       </w:hyperlink>
     </w:p>
-    <w:bookmarkEnd w:id="185"/>
-    <w:bookmarkStart w:id="187" w:name="ref-porter2018a"/>
+    <w:bookmarkEnd w:id="199"/>
+    <w:bookmarkStart w:id="201" w:name="ref-porter2018a"/>
     <w:p>
       <w:pPr>
         <w:pStyle w:val="Bibliography"/>
@@ -5446,7 +5476,7 @@
       <w:r>
         <w:t xml:space="preserve"> </w:t>
       </w:r>
-      <w:hyperlink r:id="rId186">
+      <w:hyperlink r:id="rId200">
         <w:r>
           <w:rPr>
             <w:rStyle w:val="Hyperlink"/>
@@ -5455,8 +5485,8 @@
         </w:r>
       </w:hyperlink>
     </w:p>
-    <w:bookmarkEnd w:id="187"/>
-    <w:bookmarkStart w:id="189" w:name="ref-porter2019"/>
+    <w:bookmarkEnd w:id="201"/>
+    <w:bookmarkStart w:id="203" w:name="ref-porter2019"/>
     <w:p>
       <w:pPr>
         <w:pStyle w:val="Bibliography"/>
@@ -5467,7 +5497,7 @@
       <w:r>
         <w:t xml:space="preserve"> </w:t>
       </w:r>
-      <w:hyperlink r:id="rId188">
+      <w:hyperlink r:id="rId202">
         <w:r>
           <w:rPr>
             <w:rStyle w:val="Hyperlink"/>
@@ -5476,8 +5506,8 @@
         </w:r>
       </w:hyperlink>
     </w:p>
-    <w:bookmarkEnd w:id="189"/>
-    <w:bookmarkStart w:id="191" w:name="ref-R2021"/>
+    <w:bookmarkEnd w:id="203"/>
+    <w:bookmarkStart w:id="205" w:name="ref-R2021"/>
     <w:p>
       <w:pPr>
         <w:pStyle w:val="Bibliography"/>
@@ -5488,7 +5518,7 @@
       <w:r>
         <w:t xml:space="preserve"> </w:t>
       </w:r>
-      <w:hyperlink r:id="rId190">
+      <w:hyperlink r:id="rId204">
         <w:r>
           <w:rPr>
             <w:rStyle w:val="Hyperlink"/>
@@ -5500,8 +5530,8 @@
         <w:t xml:space="preserve">.</w:t>
       </w:r>
     </w:p>
-    <w:bookmarkEnd w:id="191"/>
-    <w:bookmarkStart w:id="193" w:name="ref-rousseau2019"/>
+    <w:bookmarkEnd w:id="205"/>
+    <w:bookmarkStart w:id="207" w:name="ref-rousseau2019"/>
     <w:p>
       <w:pPr>
         <w:pStyle w:val="Bibliography"/>
@@ -5512,7 +5542,7 @@
       <w:r>
         <w:t xml:space="preserve"> </w:t>
       </w:r>
-      <w:hyperlink r:id="rId192">
+      <w:hyperlink r:id="rId206">
         <w:r>
           <w:rPr>
             <w:rStyle w:val="Hyperlink"/>
@@ -5521,8 +5551,8 @@
         </w:r>
       </w:hyperlink>
     </w:p>
-    <w:bookmarkEnd w:id="193"/>
-    <w:bookmarkStart w:id="195" w:name="ref-saiya-cork2002"/>
+    <w:bookmarkEnd w:id="207"/>
+    <w:bookmarkStart w:id="209" w:name="ref-saiya-cork2002"/>
     <w:p>
       <w:pPr>
         <w:pStyle w:val="Bibliography"/>
@@ -5533,7 +5563,7 @@
       <w:r>
         <w:t xml:space="preserve"> </w:t>
       </w:r>
-      <w:hyperlink r:id="rId194">
+      <w:hyperlink r:id="rId208">
         <w:r>
           <w:rPr>
             <w:rStyle w:val="Hyperlink"/>
@@ -5542,8 +5572,8 @@
         </w:r>
       </w:hyperlink>
     </w:p>
-    <w:bookmarkEnd w:id="195"/>
-    <w:bookmarkStart w:id="197" w:name="ref-schmidtl1996"/>
+    <w:bookmarkEnd w:id="209"/>
+    <w:bookmarkStart w:id="211" w:name="ref-schmidtl1996"/>
     <w:p>
       <w:pPr>
         <w:pStyle w:val="Bibliography"/>
@@ -5554,7 +5584,7 @@
       <w:r>
         <w:t xml:space="preserve"> </w:t>
       </w:r>
-      <w:hyperlink r:id="rId196">
+      <w:hyperlink r:id="rId210">
         <w:r>
           <w:rPr>
             <w:rStyle w:val="Hyperlink"/>
@@ -5563,8 +5593,8 @@
         </w:r>
       </w:hyperlink>
     </w:p>
-    <w:bookmarkEnd w:id="197"/>
-    <w:bookmarkStart w:id="199" w:name="ref-siles2017"/>
+    <w:bookmarkEnd w:id="211"/>
+    <w:bookmarkStart w:id="213" w:name="ref-siles2017"/>
     <w:p>
       <w:pPr>
         <w:pStyle w:val="Bibliography"/>
@@ -5575,7 +5605,7 @@
       <w:r>
         <w:t xml:space="preserve"> </w:t>
       </w:r>
-      <w:hyperlink r:id="rId198">
+      <w:hyperlink r:id="rId212">
         <w:r>
           <w:rPr>
             <w:rStyle w:val="Hyperlink"/>
@@ -5584,8 +5614,8 @@
         </w:r>
       </w:hyperlink>
     </w:p>
-    <w:bookmarkEnd w:id="199"/>
-    <w:bookmarkStart w:id="201" w:name="ref-smenderovac2017"/>
+    <w:bookmarkEnd w:id="213"/>
+    <w:bookmarkStart w:id="215" w:name="ref-smenderovac2017"/>
     <w:p>
       <w:pPr>
         <w:pStyle w:val="Bibliography"/>
@@ -5596,7 +5626,7 @@
       <w:r>
         <w:t xml:space="preserve"> </w:t>
       </w:r>
-      <w:hyperlink r:id="rId200">
+      <w:hyperlink r:id="rId214">
         <w:r>
           <w:rPr>
             <w:rStyle w:val="Hyperlink"/>
@@ -5605,8 +5635,8 @@
         </w:r>
       </w:hyperlink>
     </w:p>
-    <w:bookmarkEnd w:id="201"/>
-    <w:bookmarkStart w:id="202" w:name="ref-sutherland1995"/>
+    <w:bookmarkEnd w:id="215"/>
+    <w:bookmarkStart w:id="216" w:name="ref-sutherland1995"/>
     <w:p>
       <w:pPr>
         <w:pStyle w:val="Bibliography"/>
@@ -5615,8 +5645,8 @@
         <w:t xml:space="preserve">Sutherland, B.J., Foreman, F.F., 1995. Guide to the use of mechanical site preparation equipment in northwestern Ontario. Great Lakes Forestry Centre, Canadian Forest Service, Natural Resources Canada, Sault Ste. Marie, Ontario.</w:t>
       </w:r>
     </w:p>
-    <w:bookmarkEnd w:id="202"/>
-    <w:bookmarkStart w:id="204" w:name="ref-thiffault2011"/>
+    <w:bookmarkEnd w:id="216"/>
+    <w:bookmarkStart w:id="218" w:name="ref-thiffault2011"/>
     <w:p>
       <w:pPr>
         <w:pStyle w:val="Bibliography"/>
@@ -5627,7 +5657,7 @@
       <w:r>
         <w:t xml:space="preserve"> </w:t>
       </w:r>
-      <w:hyperlink r:id="rId203">
+      <w:hyperlink r:id="rId217">
         <w:r>
           <w:rPr>
             <w:rStyle w:val="Hyperlink"/>
@@ -5636,8 +5666,8 @@
         </w:r>
       </w:hyperlink>
     </w:p>
-    <w:bookmarkEnd w:id="204"/>
-    <w:bookmarkStart w:id="206" w:name="ref-thornton2002"/>
+    <w:bookmarkEnd w:id="218"/>
+    <w:bookmarkStart w:id="220" w:name="ref-thornton2002"/>
     <w:p>
       <w:pPr>
         <w:pStyle w:val="Bibliography"/>
@@ -5648,7 +5678,7 @@
       <w:r>
         <w:t xml:space="preserve"> </w:t>
       </w:r>
-      <w:hyperlink r:id="rId205">
+      <w:hyperlink r:id="rId219">
         <w:r>
           <w:rPr>
             <w:rStyle w:val="Hyperlink"/>
@@ -5660,8 +5690,8 @@
         <w:t xml:space="preserve">. J Nematol 34, 88–97.</w:t>
       </w:r>
     </w:p>
-    <w:bookmarkEnd w:id="206"/>
-    <w:bookmarkStart w:id="208" w:name="ref-titus2021"/>
+    <w:bookmarkEnd w:id="220"/>
+    <w:bookmarkStart w:id="222" w:name="ref-titus2021"/>
     <w:p>
       <w:pPr>
         <w:pStyle w:val="Bibliography"/>
@@ -5672,7 +5702,7 @@
       <w:r>
         <w:t xml:space="preserve"> </w:t>
       </w:r>
-      <w:hyperlink r:id="rId207">
+      <w:hyperlink r:id="rId221">
         <w:r>
           <w:rPr>
             <w:rStyle w:val="Hyperlink"/>
@@ -5681,8 +5711,8 @@
         </w:r>
       </w:hyperlink>
     </w:p>
-    <w:bookmarkEnd w:id="208"/>
-    <w:bookmarkStart w:id="210" w:name="ref-torsvik2002"/>
+    <w:bookmarkEnd w:id="222"/>
+    <w:bookmarkStart w:id="224" w:name="ref-torsvik2002"/>
     <w:p>
       <w:pPr>
         <w:pStyle w:val="Bibliography"/>
@@ -5693,7 +5723,7 @@
       <w:r>
         <w:t xml:space="preserve"> </w:t>
       </w:r>
-      <w:hyperlink r:id="rId209">
+      <w:hyperlink r:id="rId223">
         <w:r>
           <w:rPr>
             <w:rStyle w:val="Hyperlink"/>
@@ -5702,8 +5732,8 @@
         </w:r>
       </w:hyperlink>
     </w:p>
-    <w:bookmarkEnd w:id="210"/>
-    <w:bookmarkStart w:id="212" w:name="ref-varenius2017"/>
+    <w:bookmarkEnd w:id="224"/>
+    <w:bookmarkStart w:id="226" w:name="ref-varenius2017"/>
     <w:p>
       <w:pPr>
         <w:pStyle w:val="Bibliography"/>
@@ -5714,7 +5744,7 @@
       <w:r>
         <w:t xml:space="preserve"> </w:t>
       </w:r>
-      <w:hyperlink r:id="rId211">
+      <w:hyperlink r:id="rId225">
         <w:r>
           <w:rPr>
             <w:rStyle w:val="Hyperlink"/>
@@ -5723,8 +5753,8 @@
         </w:r>
       </w:hyperlink>
     </w:p>
-    <w:bookmarkEnd w:id="212"/>
-    <w:bookmarkStart w:id="214" w:name="ref-venier2017"/>
+    <w:bookmarkEnd w:id="226"/>
+    <w:bookmarkStart w:id="228" w:name="ref-venier2017"/>
     <w:p>
       <w:pPr>
         <w:pStyle w:val="Bibliography"/>
@@ -5735,7 +5765,7 @@
       <w:r>
         <w:t xml:space="preserve"> </w:t>
       </w:r>
-      <w:hyperlink r:id="rId213">
+      <w:hyperlink r:id="rId227">
         <w:r>
           <w:rPr>
             <w:rStyle w:val="Hyperlink"/>
@@ -5744,8 +5774,8 @@
         </w:r>
       </w:hyperlink>
     </w:p>
-    <w:bookmarkEnd w:id="214"/>
-    <w:bookmarkStart w:id="216" w:name="ref-wang2007a"/>
+    <w:bookmarkEnd w:id="228"/>
+    <w:bookmarkStart w:id="230" w:name="ref-wang2007a"/>
     <w:p>
       <w:pPr>
         <w:pStyle w:val="Bibliography"/>
@@ -5756,7 +5786,7 @@
       <w:r>
         <w:t xml:space="preserve"> </w:t>
       </w:r>
-      <w:hyperlink r:id="rId215">
+      <w:hyperlink r:id="rId229">
         <w:r>
           <w:rPr>
             <w:rStyle w:val="Hyperlink"/>
@@ -5765,8 +5795,8 @@
         </w:r>
       </w:hyperlink>
     </w:p>
-    <w:bookmarkEnd w:id="216"/>
-    <w:bookmarkStart w:id="218" w:name="ref-weber1995"/>
+    <w:bookmarkEnd w:id="230"/>
+    <w:bookmarkStart w:id="232" w:name="ref-weber1995"/>
     <w:p>
       <w:pPr>
         <w:pStyle w:val="Bibliography"/>
@@ -5777,7 +5807,7 @@
       <w:r>
         <w:t xml:space="preserve"> </w:t>
       </w:r>
-      <w:hyperlink r:id="rId217">
+      <w:hyperlink r:id="rId231">
         <w:r>
           <w:rPr>
             <w:rStyle w:val="Hyperlink"/>
@@ -5786,8 +5816,8 @@
         </w:r>
       </w:hyperlink>
     </w:p>
-    <w:bookmarkEnd w:id="218"/>
-    <w:bookmarkStart w:id="219" w:name="ref-webster2021"/>
+    <w:bookmarkEnd w:id="232"/>
+    <w:bookmarkStart w:id="233" w:name="ref-webster2021"/>
     <w:p>
       <w:pPr>
         <w:pStyle w:val="Bibliography"/>
@@ -5796,8 +5826,8 @@
         <w:t xml:space="preserve">Webster, K.L., 2021. The effect of boreal jack pine harvest residue retention on soil environment and processes. Forest Ecology and Management 13.</w:t>
       </w:r>
     </w:p>
-    <w:bookmarkEnd w:id="219"/>
-    <w:bookmarkStart w:id="221" w:name="ref-webster2016"/>
+    <w:bookmarkEnd w:id="233"/>
+    <w:bookmarkStart w:id="235" w:name="ref-webster2016"/>
     <w:p>
       <w:pPr>
         <w:pStyle w:val="Bibliography"/>
@@ -5808,7 +5838,7 @@
       <w:r>
         <w:t xml:space="preserve"> </w:t>
       </w:r>
-      <w:hyperlink r:id="rId220">
+      <w:hyperlink r:id="rId234">
         <w:r>
           <w:rPr>
             <w:rStyle w:val="Hyperlink"/>
@@ -5817,8 +5847,8 @@
         </w:r>
       </w:hyperlink>
     </w:p>
-    <w:bookmarkEnd w:id="221"/>
-    <w:bookmarkStart w:id="223" w:name="ref-whitman1998"/>
+    <w:bookmarkEnd w:id="235"/>
+    <w:bookmarkStart w:id="237" w:name="ref-whitman1998"/>
     <w:p>
       <w:pPr>
         <w:pStyle w:val="Bibliography"/>
@@ -5829,7 +5859,7 @@
       <w:r>
         <w:t xml:space="preserve"> </w:t>
       </w:r>
-      <w:hyperlink r:id="rId222">
+      <w:hyperlink r:id="rId236">
         <w:r>
           <w:rPr>
             <w:rStyle w:val="Hyperlink"/>
@@ -5841,8 +5871,8 @@
         <w:t xml:space="preserve">. Proc Natl Acad Sci U S A 95, 6578–6583.</w:t>
       </w:r>
     </w:p>
-    <w:bookmarkEnd w:id="223"/>
-    <w:bookmarkStart w:id="225" w:name="ref-ggplot22016"/>
+    <w:bookmarkEnd w:id="237"/>
+    <w:bookmarkStart w:id="239" w:name="ref-ggplot22016"/>
     <w:p>
       <w:pPr>
         <w:pStyle w:val="Bibliography"/>
@@ -5853,7 +5883,7 @@
       <w:r>
         <w:t xml:space="preserve"> </w:t>
       </w:r>
-      <w:hyperlink r:id="rId224">
+      <w:hyperlink r:id="rId238">
         <w:r>
           <w:rPr>
             <w:rStyle w:val="Hyperlink"/>
@@ -5865,8 +5895,8 @@
         <w:t xml:space="preserve">. Springer-Verlag New York.</w:t>
       </w:r>
     </w:p>
-    <w:bookmarkEnd w:id="225"/>
-    <w:bookmarkStart w:id="227" w:name="ref-wolski2021"/>
+    <w:bookmarkEnd w:id="239"/>
+    <w:bookmarkStart w:id="241" w:name="ref-wolski2021"/>
     <w:p>
       <w:pPr>
         <w:pStyle w:val="Bibliography"/>
@@ -5877,7 +5907,7 @@
       <w:r>
         <w:t xml:space="preserve"> </w:t>
       </w:r>
-      <w:hyperlink r:id="rId226">
+      <w:hyperlink r:id="rId240">
         <w:r>
           <w:rPr>
             <w:rStyle w:val="Hyperlink"/>
@@ -5886,8 +5916,8 @@
         </w:r>
       </w:hyperlink>
     </w:p>
-    <w:bookmarkEnd w:id="227"/>
-    <w:bookmarkStart w:id="229" w:name="ref-zhao2021"/>
+    <w:bookmarkEnd w:id="241"/>
+    <w:bookmarkStart w:id="243" w:name="ref-zhao2021"/>
     <w:p>
       <w:pPr>
         <w:pStyle w:val="Bibliography"/>
@@ -5898,7 +5928,7 @@
       <w:r>
         <w:t xml:space="preserve"> </w:t>
       </w:r>
-      <w:hyperlink r:id="rId228">
+      <w:hyperlink r:id="rId242">
         <w:r>
           <w:rPr>
             <w:rStyle w:val="Hyperlink"/>
@@ -5907,9 +5937,9 @@
         </w:r>
       </w:hyperlink>
     </w:p>
-    <w:bookmarkEnd w:id="229"/>
-    <w:bookmarkEnd w:id="230"/>
-    <w:bookmarkEnd w:id="231"/>
+    <w:bookmarkEnd w:id="243"/>
+    <w:bookmarkEnd w:id="244"/>
+    <w:bookmarkEnd w:id="245"/>
     <w:sectPr>
       <w:pgSz w:h="15840" w:w="12240"/>
       <w:pgMar w:bottom="1440" w:footer="720" w:gutter="0" w:header="720" w:left="1440" w:right="1440" w:top="1440"/>

</xml_diff>